<commit_message>
/ added to be the same as /home
</commit_message>
<xml_diff>
--- a/29_Јелена_Панчевски_с.docx
+++ b/29_Јелена_Панчевски_с.docx
@@ -495,10 +495,43 @@
       <w:r>
         <w:rPr>
           <w:rFonts w:ascii="Times New Roman" w:hAnsi="Times New Roman" w:cs="Times New Roman"/>
-          <w:sz w:val="24"/>
-          <w:szCs w:val="24"/>
-        </w:rPr>
-        <w:t xml:space="preserve">. Propust </w:t>
+          <w:i/>
+          <w:sz w:val="24"/>
+          <w:szCs w:val="24"/>
+        </w:rPr>
+        <w:t xml:space="preserve"> </w:t>
+      </w:r>
+      <w:r>
+        <w:rPr>
+          <w:rFonts w:ascii="Times New Roman" w:hAnsi="Times New Roman" w:cs="Times New Roman"/>
+          <w:sz w:val="24"/>
+          <w:szCs w:val="24"/>
+        </w:rPr>
+        <w:t>i</w:t>
+      </w:r>
+      <w:r>
+        <w:rPr>
+          <w:rFonts w:ascii="Times New Roman" w:hAnsi="Times New Roman" w:cs="Times New Roman"/>
+          <w:sz w:val="24"/>
+          <w:szCs w:val="24"/>
+        </w:rPr>
+        <w:t xml:space="preserve"> njemu povezanim propustima</w:t>
+      </w:r>
+      <w:r>
+        <w:rPr>
+          <w:rFonts w:ascii="Times New Roman" w:hAnsi="Times New Roman" w:cs="Times New Roman"/>
+          <w:sz w:val="24"/>
+          <w:szCs w:val="24"/>
+        </w:rPr>
+        <w:t>.</w:t>
+      </w:r>
+      <w:r>
+        <w:rPr>
+          <w:rFonts w:ascii="Times New Roman" w:hAnsi="Times New Roman" w:cs="Times New Roman"/>
+          <w:sz w:val="24"/>
+          <w:szCs w:val="24"/>
+        </w:rPr>
+        <w:t xml:space="preserve"> Propust </w:t>
       </w:r>
       <w:r>
         <w:rPr>
@@ -569,7 +602,17 @@
           <w:sz w:val="24"/>
           <w:szCs w:val="24"/>
         </w:rPr>
-        <w:t>samostalno generisana: izvorni kod eksplicitno konstruiše poruku o grešci i isporučuje je</w:t>
+        <w:t>samostalno generisana: izvorni kod eksplicitno konstrui</w:t>
+      </w:r>
+      <w:bookmarkStart w:id="0" w:name="_GoBack"/>
+      <w:bookmarkEnd w:id="0"/>
+      <w:r>
+        <w:rPr>
+          <w:rFonts w:ascii="Times New Roman" w:hAnsi="Times New Roman" w:cs="Times New Roman"/>
+          <w:sz w:val="24"/>
+          <w:szCs w:val="24"/>
+        </w:rPr>
+        <w:t>še poruku o grešci i isporučuje je</w:t>
       </w:r>
       <w:r>
         <w:rPr>
@@ -867,44 +910,6 @@
       <w:pPr>
         <w:rPr>
           <w:rFonts w:ascii="Times New Roman" w:hAnsi="Times New Roman" w:cs="Times New Roman"/>
-          <w:color w:val="FF0000"/>
-          <w:sz w:val="24"/>
-          <w:szCs w:val="24"/>
-        </w:rPr>
-      </w:pPr>
-      <w:r>
-        <w:rPr>
-          <w:rFonts w:ascii="Times New Roman" w:hAnsi="Times New Roman" w:cs="Times New Roman"/>
-          <w:color w:val="FF0000"/>
-          <w:sz w:val="24"/>
-          <w:szCs w:val="24"/>
-        </w:rPr>
-        <w:t xml:space="preserve">Prilikom login-a, kao admin za username se unose </w:t>
-      </w:r>
-    </w:p>
-    <w:p>
-      <w:pPr>
-        <w:rPr>
-          <w:rFonts w:ascii="Times New Roman" w:hAnsi="Times New Roman" w:cs="Times New Roman"/>
-          <w:color w:val="FF0000"/>
-          <w:sz w:val="24"/>
-          <w:szCs w:val="24"/>
-        </w:rPr>
-      </w:pPr>
-      <w:r>
-        <w:rPr>
-          <w:rFonts w:ascii="Times New Roman" w:hAnsi="Times New Roman" w:cs="Times New Roman"/>
-          <w:color w:val="FF0000"/>
-          <w:sz w:val="24"/>
-          <w:szCs w:val="24"/>
-        </w:rPr>
-        <w:t>ucestala korisnicka imena za admine dok se neki ne poklopi sa postojecim.</w:t>
-      </w:r>
-    </w:p>
-    <w:p>
-      <w:pPr>
-        <w:rPr>
-          <w:rFonts w:ascii="Times New Roman" w:hAnsi="Times New Roman" w:cs="Times New Roman"/>
           <w:b/>
           <w:sz w:val="24"/>
           <w:szCs w:val="24"/>
@@ -1004,8 +1009,6 @@
         </w:rPr>
         <w:t>o lozinka nije tačna ispisuje</w:t>
       </w:r>
-      <w:bookmarkStart w:id="0" w:name="_GoBack"/>
-      <w:bookmarkEnd w:id="0"/>
       <w:r>
         <w:rPr>
           <w:rFonts w:ascii="Times New Roman" w:hAnsi="Times New Roman" w:cs="Times New Roman"/>
@@ -1034,33 +1037,49 @@
     <w:p>
       <w:pPr>
         <w:rPr>
-          <w:color w:val="FF0000"/>
-        </w:rPr>
-      </w:pPr>
-      <w:r>
-        <w:rPr>
-          <w:rFonts w:ascii="Times New Roman" w:hAnsi="Times New Roman" w:cs="Times New Roman"/>
-          <w:color w:val="FF0000"/>
-          <w:sz w:val="24"/>
-          <w:szCs w:val="24"/>
-        </w:rPr>
-        <w:t>je pronaci lozinku, u debug-u console.log is</w:t>
-      </w:r>
-      <w:r>
-        <w:rPr>
-          <w:rFonts w:ascii="Times New Roman" w:hAnsi="Times New Roman" w:cs="Times New Roman"/>
-          <w:color w:val="FF0000"/>
-          <w:sz w:val="24"/>
-          <w:szCs w:val="24"/>
-        </w:rPr>
-        <w:t>pisuje kada sifra nije jednaka</w:t>
-      </w:r>
-      <w:r>
-        <w:rPr>
-          <w:color w:val="FF0000"/>
-        </w:rPr>
-        <w:t xml:space="preserve"> </w:t>
-      </w:r>
+          <w:rFonts w:ascii="Times New Roman" w:hAnsi="Times New Roman" w:cs="Times New Roman"/>
+          <w:b/>
+          <w:sz w:val="24"/>
+          <w:szCs w:val="24"/>
+        </w:rPr>
+      </w:pPr>
+      <w:r>
+        <w:rPr>
+          <w:rFonts w:ascii="Times New Roman" w:hAnsi="Times New Roman" w:cs="Times New Roman"/>
+          <w:b/>
+          <w:sz w:val="24"/>
+          <w:szCs w:val="24"/>
+        </w:rPr>
+        <w:t>Capture the flag #3</w:t>
+      </w:r>
+      <w:r>
+        <w:rPr>
+          <w:rFonts w:ascii="Times New Roman" w:hAnsi="Times New Roman" w:cs="Times New Roman"/>
+          <w:b/>
+          <w:sz w:val="24"/>
+          <w:szCs w:val="24"/>
+        </w:rPr>
+        <w:t xml:space="preserve"> - </w:t>
+      </w:r>
+      <w:r>
+        <w:rPr>
+          <w:rFonts w:ascii="Times New Roman" w:hAnsi="Times New Roman" w:cs="Times New Roman"/>
+          <w:b/>
+          <w:i/>
+          <w:sz w:val="24"/>
+          <w:szCs w:val="24"/>
+        </w:rPr>
+        <w:t>CWE-209</w:t>
+      </w:r>
+    </w:p>
+    <w:p>
+      <w:pPr>
+        <w:rPr>
+          <w:rFonts w:ascii="Times New Roman" w:hAnsi="Times New Roman" w:cs="Times New Roman"/>
+          <w:sz w:val="24"/>
+          <w:szCs w:val="24"/>
+        </w:rPr>
+      </w:pPr>
     </w:p>
     <w:sectPr>
       <w:pgSz w:w="12240" w:h="15840"/>
@@ -1702,7 +1721,7 @@
   <w:style w:type="paragraph" w:default="1" w:styleId="Normal">
     <w:name w:val="Normal"/>
     <w:qFormat/>
-    <w:rsid w:val="00847C36"/>
+    <w:rsid w:val="000517AE"/>
   </w:style>
   <w:style w:type="character" w:default="1" w:styleId="DefaultParagraphFont">
     <w:name w:val="Default Paragraph Font"/>

</xml_diff>

<commit_message>
Added 3 and 4
</commit_message>
<xml_diff>
--- a/29_Јелена_Панчевски_с.docx
+++ b/29_Јелена_Панчевски_с.docx
@@ -602,17 +602,7 @@
           <w:sz w:val="24"/>
           <w:szCs w:val="24"/>
         </w:rPr>
-        <w:t>samostalno generisana: izvorni kod eksplicitno konstrui</w:t>
-      </w:r>
-      <w:bookmarkStart w:id="0" w:name="_GoBack"/>
-      <w:bookmarkEnd w:id="0"/>
-      <w:r>
-        <w:rPr>
-          <w:rFonts w:ascii="Times New Roman" w:hAnsi="Times New Roman" w:cs="Times New Roman"/>
-          <w:sz w:val="24"/>
-          <w:szCs w:val="24"/>
-        </w:rPr>
-        <w:t>še poruku o grešci i isporučuje je</w:t>
+        <w:t>samostalno generisana: izvorni kod eksplicitno konstruiše poruku o grešci i isporučuje je</w:t>
       </w:r>
       <w:r>
         <w:rPr>
@@ -1031,7 +1021,39 @@
           <w:sz w:val="24"/>
           <w:szCs w:val="24"/>
         </w:rPr>
-        <w:t>Ovakve poruke korisne su tokom implementacije, ali kada je sistem u upotrebi predstavljaju rizik, a u konkretnom slučaju napadač na osnovu pogrešno unete lozinke dobija infromaciju o ispravnoj lozinci.</w:t>
+        <w:t>Ovakve poruke korisne su tokom implementacije, ali kada je sistem u upotrebi predstavljaju rizik, a u konkretnom slučaju napadač na osnovu po</w:t>
+      </w:r>
+      <w:r>
+        <w:rPr>
+          <w:rFonts w:ascii="Times New Roman" w:hAnsi="Times New Roman" w:cs="Times New Roman"/>
+          <w:sz w:val="24"/>
+          <w:szCs w:val="24"/>
+        </w:rPr>
+        <w:t>grešno unete lozinke dobija inf</w:t>
+      </w:r>
+      <w:r>
+        <w:rPr>
+          <w:rFonts w:ascii="Times New Roman" w:hAnsi="Times New Roman" w:cs="Times New Roman"/>
+          <w:sz w:val="24"/>
+          <w:szCs w:val="24"/>
+        </w:rPr>
+        <w:t>o</w:t>
+      </w:r>
+      <w:r>
+        <w:rPr>
+          <w:rFonts w:ascii="Times New Roman" w:hAnsi="Times New Roman" w:cs="Times New Roman"/>
+          <w:sz w:val="24"/>
+          <w:szCs w:val="24"/>
+        </w:rPr>
+        <w:t>r</w:t>
+      </w:r>
+      <w:r>
+        <w:rPr>
+          <w:rFonts w:ascii="Times New Roman" w:hAnsi="Times New Roman" w:cs="Times New Roman"/>
+          <w:sz w:val="24"/>
+          <w:szCs w:val="24"/>
+        </w:rPr>
+        <w:t>maciju o ispravnoj lozinci.</w:t>
       </w:r>
     </w:p>
     <w:p>
@@ -1039,6 +1061,7 @@
         <w:rPr>
           <w:rFonts w:ascii="Times New Roman" w:hAnsi="Times New Roman" w:cs="Times New Roman"/>
           <w:b/>
+          <w:i/>
           <w:sz w:val="24"/>
           <w:szCs w:val="24"/>
         </w:rPr>
@@ -1069,8 +1092,466 @@
           <w:sz w:val="24"/>
           <w:szCs w:val="24"/>
         </w:rPr>
+        <w:t>CWE-200</w:t>
+      </w:r>
+      <w:r>
+        <w:rPr>
+          <w:rFonts w:ascii="Times New Roman" w:hAnsi="Times New Roman" w:cs="Times New Roman"/>
+          <w:b/>
+          <w:i/>
+          <w:sz w:val="24"/>
+          <w:szCs w:val="24"/>
+        </w:rPr>
+        <w:t xml:space="preserve"> (</w:t>
+      </w:r>
+      <w:r>
+        <w:rPr>
+          <w:rFonts w:ascii="Times New Roman" w:hAnsi="Times New Roman" w:cs="Times New Roman"/>
+          <w:b/>
+          <w:i/>
+          <w:sz w:val="24"/>
+          <w:szCs w:val="24"/>
+        </w:rPr>
+        <w:t>Exposure of Sensitive Information to an Unauthorized Actor</w:t>
+      </w:r>
+      <w:r>
+        <w:rPr>
+          <w:rFonts w:ascii="Times New Roman" w:hAnsi="Times New Roman" w:cs="Times New Roman"/>
+          <w:b/>
+          <w:i/>
+          <w:sz w:val="24"/>
+          <w:szCs w:val="24"/>
+        </w:rPr>
+        <w:t>)</w:t>
+      </w:r>
+    </w:p>
+    <w:p>
+      <w:pPr>
+        <w:rPr>
+          <w:rFonts w:ascii="Times New Roman" w:hAnsi="Times New Roman" w:cs="Times New Roman"/>
+          <w:sz w:val="24"/>
+          <w:szCs w:val="24"/>
+          <w:lang w:val="sr-Latn-RS"/>
+        </w:rPr>
+      </w:pPr>
+      <w:r>
+        <w:rPr>
+          <w:rFonts w:ascii="Times New Roman" w:hAnsi="Times New Roman" w:cs="Times New Roman"/>
+          <w:sz w:val="24"/>
+          <w:szCs w:val="24"/>
+        </w:rPr>
+        <w:t>Nakon uspe</w:t>
+      </w:r>
+      <w:r>
+        <w:rPr>
+          <w:rFonts w:ascii="Times New Roman" w:hAnsi="Times New Roman" w:cs="Times New Roman"/>
+          <w:sz w:val="24"/>
+          <w:szCs w:val="24"/>
+          <w:lang w:val="sr-Latn-RS"/>
+        </w:rPr>
+        <w:t xml:space="preserve">šnog login-a na sistem, korisnik se odvodi na stranicu </w:t>
+      </w:r>
+      <w:r>
+        <w:rPr>
+          <w:rFonts w:ascii="Times New Roman" w:hAnsi="Times New Roman" w:cs="Times New Roman"/>
+          <w:i/>
+          <w:sz w:val="24"/>
+          <w:szCs w:val="24"/>
+          <w:lang w:val="sr-Latn-RS"/>
+        </w:rPr>
+        <w:t>/home</w:t>
+      </w:r>
+      <w:r>
+        <w:rPr>
+          <w:rFonts w:ascii="Times New Roman" w:hAnsi="Times New Roman" w:cs="Times New Roman"/>
+          <w:sz w:val="24"/>
+          <w:szCs w:val="24"/>
+          <w:lang w:val="sr-Latn-RS"/>
+        </w:rPr>
+        <w:t xml:space="preserve">. Analiziranjem </w:t>
+      </w:r>
+      <w:r>
+        <w:rPr>
+          <w:rFonts w:ascii="Times New Roman" w:hAnsi="Times New Roman" w:cs="Times New Roman"/>
+          <w:i/>
+          <w:sz w:val="24"/>
+          <w:szCs w:val="24"/>
+          <w:lang w:val="sr-Latn-RS"/>
+        </w:rPr>
+        <w:t>HTTP Response Header-a</w:t>
+      </w:r>
+      <w:r>
+        <w:rPr>
+          <w:rFonts w:ascii="Times New Roman" w:hAnsi="Times New Roman" w:cs="Times New Roman"/>
+          <w:i/>
+          <w:sz w:val="24"/>
+          <w:szCs w:val="24"/>
+          <w:lang w:val="sr-Latn-RS"/>
+        </w:rPr>
+        <w:t xml:space="preserve"> </w:t>
+      </w:r>
+      <w:r>
+        <w:rPr>
+          <w:rFonts w:ascii="Times New Roman" w:hAnsi="Times New Roman" w:cs="Times New Roman"/>
+          <w:sz w:val="24"/>
+          <w:szCs w:val="24"/>
+          <w:lang w:val="sr-Latn-RS"/>
+        </w:rPr>
+        <w:t xml:space="preserve">korisnik pronalazi </w:t>
+      </w:r>
+      <w:r>
+        <w:rPr>
+          <w:rFonts w:ascii="Times New Roman" w:hAnsi="Times New Roman" w:cs="Times New Roman"/>
+          <w:i/>
+          <w:sz w:val="24"/>
+          <w:szCs w:val="24"/>
+          <w:lang w:val="sr-Latn-RS"/>
+        </w:rPr>
+        <w:t>FLAG_LOGS : /logs</w:t>
+      </w:r>
+      <w:r>
+        <w:rPr>
+          <w:rFonts w:ascii="Times New Roman" w:hAnsi="Times New Roman" w:cs="Times New Roman"/>
+          <w:i/>
+          <w:sz w:val="24"/>
+          <w:szCs w:val="24"/>
+          <w:lang w:val="sr-Latn-RS"/>
+        </w:rPr>
+        <w:t xml:space="preserve"> </w:t>
+      </w:r>
+      <w:r>
+        <w:rPr>
+          <w:rFonts w:ascii="Times New Roman" w:hAnsi="Times New Roman" w:cs="Times New Roman"/>
+          <w:sz w:val="24"/>
+          <w:szCs w:val="24"/>
+          <w:lang w:val="sr-Latn-RS"/>
+        </w:rPr>
+        <w:t xml:space="preserve">koji korisniku prikazuje informaciju o postojećem </w:t>
+      </w:r>
+      <w:r>
+        <w:rPr>
+          <w:rFonts w:ascii="Times New Roman" w:hAnsi="Times New Roman" w:cs="Times New Roman"/>
+          <w:i/>
+          <w:sz w:val="24"/>
+          <w:szCs w:val="24"/>
+          <w:lang w:val="sr-Latn-RS"/>
+        </w:rPr>
+        <w:t>endpoint-u</w:t>
+      </w:r>
+      <w:r>
+        <w:rPr>
+          <w:rFonts w:ascii="Times New Roman" w:hAnsi="Times New Roman" w:cs="Times New Roman"/>
+          <w:sz w:val="24"/>
+          <w:szCs w:val="24"/>
+          <w:lang w:val="sr-Latn-RS"/>
+        </w:rPr>
+        <w:t xml:space="preserve"> koji prikazuje sve do tada izvršene logove.</w:t>
+      </w:r>
+      <w:r>
+        <w:rPr>
+          <w:rFonts w:ascii="Times New Roman" w:hAnsi="Times New Roman" w:cs="Times New Roman"/>
+          <w:sz w:val="24"/>
+          <w:szCs w:val="24"/>
+          <w:lang w:val="sr-Latn-RS"/>
+        </w:rPr>
+        <w:t xml:space="preserve"> </w:t>
+      </w:r>
+      <w:r>
+        <w:rPr>
+          <w:rFonts w:ascii="Times New Roman" w:hAnsi="Times New Roman" w:cs="Times New Roman"/>
+          <w:sz w:val="24"/>
+          <w:szCs w:val="24"/>
+          <w:lang w:val="sr-Latn-RS"/>
+        </w:rPr>
+        <w:t xml:space="preserve">CWE-200 predstavlja propust kojim se poverljivi podaci prikazuju neautorizovanom korisniku. U ovom slučaju, </w:t>
+      </w:r>
+      <w:r>
+        <w:rPr>
+          <w:rFonts w:ascii="Times New Roman" w:hAnsi="Times New Roman" w:cs="Times New Roman"/>
+          <w:sz w:val="24"/>
+          <w:szCs w:val="24"/>
+          <w:lang w:val="sr-Latn-RS"/>
+        </w:rPr>
+        <w:lastRenderedPageBreak/>
+        <w:t>korisnik saznaje da postoji stranica sa svim logovima na serverskoj strani, što može dovest</w:t>
+      </w:r>
+      <w:r>
+        <w:rPr>
+          <w:rFonts w:ascii="Times New Roman" w:hAnsi="Times New Roman" w:cs="Times New Roman"/>
+          <w:sz w:val="24"/>
+          <w:szCs w:val="24"/>
+          <w:lang w:val="sr-Latn-RS"/>
+        </w:rPr>
+        <w:t>i do curenja bitnih informacija i potencijalni rizik.</w:t>
+      </w:r>
+    </w:p>
+    <w:p>
+      <w:pPr>
+        <w:rPr>
+          <w:rFonts w:ascii="Times New Roman" w:hAnsi="Times New Roman" w:cs="Times New Roman"/>
+          <w:b/>
+          <w:i/>
+          <w:sz w:val="24"/>
+          <w:szCs w:val="24"/>
+        </w:rPr>
+      </w:pPr>
+      <w:r>
+        <w:rPr>
+          <w:rFonts w:ascii="Times New Roman" w:hAnsi="Times New Roman" w:cs="Times New Roman"/>
+          <w:b/>
+          <w:sz w:val="24"/>
+          <w:szCs w:val="24"/>
+        </w:rPr>
+        <w:t>Capture the flag #</w:t>
+      </w:r>
+      <w:r>
+        <w:rPr>
+          <w:rFonts w:ascii="Times New Roman" w:hAnsi="Times New Roman" w:cs="Times New Roman"/>
+          <w:b/>
+          <w:sz w:val="24"/>
+          <w:szCs w:val="24"/>
+        </w:rPr>
+        <w:t>4</w:t>
+      </w:r>
+      <w:r>
+        <w:rPr>
+          <w:rFonts w:ascii="Times New Roman" w:hAnsi="Times New Roman" w:cs="Times New Roman"/>
+          <w:b/>
+          <w:sz w:val="24"/>
+          <w:szCs w:val="24"/>
+        </w:rPr>
+        <w:t xml:space="preserve"> - </w:t>
+      </w:r>
+      <w:r>
+        <w:rPr>
+          <w:rFonts w:ascii="Times New Roman" w:hAnsi="Times New Roman" w:cs="Times New Roman"/>
+          <w:b/>
+          <w:i/>
+          <w:sz w:val="24"/>
+          <w:szCs w:val="24"/>
+        </w:rPr>
         <w:t>CWE-209</w:t>
       </w:r>
+    </w:p>
+    <w:p>
+      <w:pPr>
+        <w:rPr>
+          <w:rFonts w:ascii="Times New Roman" w:hAnsi="Times New Roman" w:cs="Times New Roman"/>
+          <w:sz w:val="24"/>
+          <w:szCs w:val="24"/>
+        </w:rPr>
+      </w:pPr>
+      <w:r>
+        <w:rPr>
+          <w:rFonts w:ascii="Times New Roman" w:hAnsi="Times New Roman" w:cs="Times New Roman"/>
+          <w:sz w:val="24"/>
+          <w:szCs w:val="24"/>
+        </w:rPr>
+        <w:t xml:space="preserve">Na stranici </w:t>
+      </w:r>
+      <w:r>
+        <w:rPr>
+          <w:rFonts w:ascii="Times New Roman" w:hAnsi="Times New Roman" w:cs="Times New Roman"/>
+          <w:i/>
+          <w:sz w:val="24"/>
+          <w:szCs w:val="24"/>
+        </w:rPr>
+        <w:t>/basket</w:t>
+      </w:r>
+      <w:r>
+        <w:rPr>
+          <w:rFonts w:ascii="Times New Roman" w:hAnsi="Times New Roman" w:cs="Times New Roman"/>
+          <w:sz w:val="24"/>
+          <w:szCs w:val="24"/>
+        </w:rPr>
+        <w:t xml:space="preserve"> korisnik je u mogućnosti da unese promokod za kupovinu proizvoda. Prilikom unosa nepostojećeg promokoda, korisniku se ispisuje greška: </w:t>
+      </w:r>
+    </w:p>
+    <w:p>
+      <w:pPr>
+        <w:rPr>
+          <w:rFonts w:ascii="Times New Roman" w:hAnsi="Times New Roman" w:cs="Times New Roman"/>
+          <w:i/>
+          <w:sz w:val="24"/>
+          <w:szCs w:val="24"/>
+        </w:rPr>
+      </w:pPr>
+      <w:r>
+        <w:rPr>
+          <w:rFonts w:ascii="Times New Roman" w:hAnsi="Times New Roman" w:cs="Times New Roman"/>
+          <w:i/>
+          <w:sz w:val="24"/>
+          <w:szCs w:val="24"/>
+        </w:rPr>
+        <w:t>Promocode with the name *** doesn’t exist in table promocodes</w:t>
+      </w:r>
+      <w:r>
+        <w:rPr>
+          <w:rFonts w:ascii="Times New Roman" w:hAnsi="Times New Roman" w:cs="Times New Roman"/>
+          <w:i/>
+          <w:sz w:val="24"/>
+          <w:szCs w:val="24"/>
+        </w:rPr>
+        <w:t xml:space="preserve">. </w:t>
+      </w:r>
+    </w:p>
+    <w:p>
+      <w:pPr>
+        <w:rPr>
+          <w:rFonts w:ascii="Times New Roman" w:hAnsi="Times New Roman" w:cs="Times New Roman"/>
+          <w:sz w:val="24"/>
+          <w:szCs w:val="24"/>
+        </w:rPr>
+      </w:pPr>
+      <w:r>
+        <w:rPr>
+          <w:rFonts w:ascii="Times New Roman" w:hAnsi="Times New Roman" w:cs="Times New Roman"/>
+          <w:sz w:val="24"/>
+          <w:szCs w:val="24"/>
+        </w:rPr>
+        <w:t>Na ovaj način, napadač dobija informaciju o nazivu tabele u kojoj se nalaze promokodovi kao i kolo</w:t>
+      </w:r>
+      <w:r>
+        <w:rPr>
+          <w:rFonts w:ascii="Times New Roman" w:hAnsi="Times New Roman" w:cs="Times New Roman"/>
+          <w:sz w:val="24"/>
+          <w:szCs w:val="24"/>
+        </w:rPr>
+        <w:t>ni koja označava ime promokoda.</w:t>
+      </w:r>
+      <w:r>
+        <w:rPr>
+          <w:rFonts w:ascii="Times New Roman" w:hAnsi="Times New Roman" w:cs="Times New Roman"/>
+          <w:sz w:val="24"/>
+          <w:szCs w:val="24"/>
+        </w:rPr>
+        <w:t xml:space="preserve"> </w:t>
+      </w:r>
+      <w:r>
+        <w:rPr>
+          <w:rFonts w:ascii="Times New Roman" w:hAnsi="Times New Roman" w:cs="Times New Roman"/>
+          <w:sz w:val="24"/>
+          <w:szCs w:val="24"/>
+        </w:rPr>
+        <w:t xml:space="preserve">Napadač je u mogućnsti da dobijene informacije iskoristi na stranici za pretragu prozivoda na osnovu sastojka </w:t>
+      </w:r>
+      <w:r>
+        <w:rPr>
+          <w:rFonts w:ascii="Times New Roman" w:hAnsi="Times New Roman" w:cs="Times New Roman"/>
+          <w:i/>
+          <w:sz w:val="24"/>
+          <w:szCs w:val="24"/>
+        </w:rPr>
+        <w:t>(/searchByIngridients</w:t>
+      </w:r>
+      <w:r>
+        <w:rPr>
+          <w:rFonts w:ascii="Times New Roman" w:hAnsi="Times New Roman" w:cs="Times New Roman"/>
+          <w:sz w:val="24"/>
+          <w:szCs w:val="24"/>
+        </w:rPr>
+        <w:t xml:space="preserve">), na kojoj se nalazi polje preko kog je moguće izvršiti </w:t>
+      </w:r>
+      <w:r>
+        <w:rPr>
+          <w:rFonts w:ascii="Times New Roman" w:hAnsi="Times New Roman" w:cs="Times New Roman"/>
+          <w:i/>
+          <w:sz w:val="24"/>
+          <w:szCs w:val="24"/>
+        </w:rPr>
+        <w:t xml:space="preserve">SQL injection </w:t>
+      </w:r>
+      <w:r>
+        <w:rPr>
+          <w:rFonts w:ascii="Times New Roman" w:hAnsi="Times New Roman" w:cs="Times New Roman"/>
+          <w:sz w:val="24"/>
+          <w:szCs w:val="24"/>
+        </w:rPr>
+        <w:t>unosom</w:t>
+      </w:r>
+      <w:r>
+        <w:rPr>
+          <w:rFonts w:ascii="Times New Roman" w:hAnsi="Times New Roman" w:cs="Times New Roman"/>
+          <w:sz w:val="24"/>
+          <w:szCs w:val="24"/>
+        </w:rPr>
+        <w:t>:</w:t>
+      </w:r>
+    </w:p>
+    <w:p>
+      <w:pPr>
+        <w:rPr>
+          <w:rFonts w:ascii="Times New Roman" w:hAnsi="Times New Roman" w:cs="Times New Roman"/>
+          <w:i/>
+          <w:sz w:val="24"/>
+          <w:szCs w:val="24"/>
+        </w:rPr>
+      </w:pPr>
+      <w:r>
+        <w:rPr>
+          <w:rFonts w:ascii="Times New Roman" w:hAnsi="Times New Roman" w:cs="Times New Roman"/>
+          <w:i/>
+          <w:sz w:val="24"/>
+          <w:szCs w:val="24"/>
+        </w:rPr>
+        <w:t xml:space="preserve"> badingredient' union select name from promocodes--</w:t>
+      </w:r>
+      <w:r>
+        <w:rPr>
+          <w:rFonts w:ascii="Times New Roman" w:hAnsi="Times New Roman" w:cs="Times New Roman"/>
+          <w:i/>
+          <w:sz w:val="24"/>
+          <w:szCs w:val="24"/>
+        </w:rPr>
+        <w:t xml:space="preserve"> </w:t>
+      </w:r>
+    </w:p>
+    <w:p>
+      <w:pPr>
+        <w:rPr>
+          <w:rFonts w:ascii="Times New Roman" w:hAnsi="Times New Roman" w:cs="Times New Roman"/>
+          <w:sz w:val="24"/>
+          <w:szCs w:val="24"/>
+        </w:rPr>
+      </w:pPr>
+      <w:r>
+        <w:rPr>
+          <w:rFonts w:ascii="Times New Roman" w:hAnsi="Times New Roman" w:cs="Times New Roman"/>
+          <w:i/>
+          <w:sz w:val="24"/>
+          <w:szCs w:val="24"/>
+        </w:rPr>
+        <w:t xml:space="preserve"> </w:t>
+      </w:r>
+      <w:r>
+        <w:rPr>
+          <w:rFonts w:ascii="Times New Roman" w:hAnsi="Times New Roman" w:cs="Times New Roman"/>
+          <w:sz w:val="24"/>
+          <w:szCs w:val="24"/>
+        </w:rPr>
+        <w:t xml:space="preserve">Ovim napadač dobija izlistana imena svih postojećih promokodova na sajtu. </w:t>
+      </w:r>
+      <w:bookmarkStart w:id="0" w:name="_GoBack"/>
+      <w:bookmarkEnd w:id="0"/>
+    </w:p>
+    <w:p>
+      <w:pPr>
+        <w:rPr>
+          <w:rFonts w:ascii="Times New Roman" w:hAnsi="Times New Roman" w:cs="Times New Roman"/>
+          <w:sz w:val="24"/>
+          <w:szCs w:val="24"/>
+        </w:rPr>
+      </w:pPr>
+    </w:p>
+    <w:p>
+      <w:pPr>
+        <w:rPr>
+          <w:rFonts w:ascii="Times New Roman" w:hAnsi="Times New Roman" w:cs="Times New Roman"/>
+          <w:sz w:val="24"/>
+          <w:szCs w:val="24"/>
+          <w:lang w:val="sr-Latn-RS"/>
+        </w:rPr>
+      </w:pPr>
     </w:p>
     <w:p>
       <w:pPr>
@@ -1721,7 +2202,7 @@
   <w:style w:type="paragraph" w:default="1" w:styleId="Normal">
     <w:name w:val="Normal"/>
     <w:qFormat/>
-    <w:rsid w:val="000517AE"/>
+    <w:rsid w:val="00843D0B"/>
   </w:style>
   <w:style w:type="character" w:default="1" w:styleId="DefaultParagraphFont">
     <w:name w:val="Default Paragraph Font"/>

</xml_diff>

<commit_message>
FLAG #5 added, secret ingredient found
</commit_message>
<xml_diff>
--- a/29_Јелена_Панчевски_с.docx
+++ b/29_Јелена_Панчевски_с.docx
@@ -1468,201 +1468,698 @@
           <w:szCs w:val="24"/>
         </w:rPr>
       </w:pPr>
+      <w:r>
+        <w:rPr>
+          <w:rFonts w:ascii="Times New Roman" w:hAnsi="Times New Roman" w:cs="Times New Roman"/>
+          <w:sz w:val="24"/>
+          <w:szCs w:val="24"/>
+        </w:rPr>
+        <w:t>Na ovaj način, napadač dobija informaciju o nazivu tabele u kojoj se nalaze promokodovi kao i kolo</w:t>
+      </w:r>
+      <w:r>
+        <w:rPr>
+          <w:rFonts w:ascii="Times New Roman" w:hAnsi="Times New Roman" w:cs="Times New Roman"/>
+          <w:sz w:val="24"/>
+          <w:szCs w:val="24"/>
+        </w:rPr>
+        <w:t>ni koja označava ime promokoda.</w:t>
+      </w:r>
+      <w:r>
+        <w:rPr>
+          <w:rFonts w:ascii="Times New Roman" w:hAnsi="Times New Roman" w:cs="Times New Roman"/>
+          <w:sz w:val="24"/>
+          <w:szCs w:val="24"/>
+        </w:rPr>
+        <w:t xml:space="preserve"> </w:t>
+      </w:r>
+      <w:r>
+        <w:rPr>
+          <w:rFonts w:ascii="Times New Roman" w:hAnsi="Times New Roman" w:cs="Times New Roman"/>
+          <w:sz w:val="24"/>
+          <w:szCs w:val="24"/>
+        </w:rPr>
+        <w:t xml:space="preserve">Napadač je u mogućnsti da dobijene informacije iskoristi na stranici za pretragu prozivoda na osnovu sastojka </w:t>
+      </w:r>
+      <w:r>
+        <w:rPr>
+          <w:rFonts w:ascii="Times New Roman" w:hAnsi="Times New Roman" w:cs="Times New Roman"/>
+          <w:i/>
+          <w:sz w:val="24"/>
+          <w:szCs w:val="24"/>
+        </w:rPr>
+        <w:t>(/searchByIngridients</w:t>
+      </w:r>
+      <w:r>
+        <w:rPr>
+          <w:rFonts w:ascii="Times New Roman" w:hAnsi="Times New Roman" w:cs="Times New Roman"/>
+          <w:sz w:val="24"/>
+          <w:szCs w:val="24"/>
+        </w:rPr>
+        <w:t xml:space="preserve">), na kojoj se nalazi polje preko kog je moguće izvršiti </w:t>
+      </w:r>
+      <w:r>
+        <w:rPr>
+          <w:rFonts w:ascii="Times New Roman" w:hAnsi="Times New Roman" w:cs="Times New Roman"/>
+          <w:i/>
+          <w:sz w:val="24"/>
+          <w:szCs w:val="24"/>
+        </w:rPr>
+        <w:t xml:space="preserve">SQL injection </w:t>
+      </w:r>
+      <w:r>
+        <w:rPr>
+          <w:rFonts w:ascii="Times New Roman" w:hAnsi="Times New Roman" w:cs="Times New Roman"/>
+          <w:sz w:val="24"/>
+          <w:szCs w:val="24"/>
+        </w:rPr>
+        <w:t>unosom</w:t>
+      </w:r>
+      <w:r>
+        <w:rPr>
+          <w:rFonts w:ascii="Times New Roman" w:hAnsi="Times New Roman" w:cs="Times New Roman"/>
+          <w:sz w:val="24"/>
+          <w:szCs w:val="24"/>
+        </w:rPr>
+        <w:t>:</w:t>
+      </w:r>
+    </w:p>
+    <w:p>
+      <w:pPr>
+        <w:rPr>
+          <w:rFonts w:ascii="Times New Roman" w:hAnsi="Times New Roman" w:cs="Times New Roman"/>
+          <w:i/>
+          <w:sz w:val="24"/>
+          <w:szCs w:val="24"/>
+        </w:rPr>
+      </w:pPr>
+      <w:r>
+        <w:rPr>
+          <w:rFonts w:ascii="Times New Roman" w:hAnsi="Times New Roman" w:cs="Times New Roman"/>
+          <w:i/>
+          <w:sz w:val="24"/>
+          <w:szCs w:val="24"/>
+        </w:rPr>
+        <w:t xml:space="preserve"> badingredient' union select name from promocodes--</w:t>
+      </w:r>
+      <w:r>
+        <w:rPr>
+          <w:rFonts w:ascii="Times New Roman" w:hAnsi="Times New Roman" w:cs="Times New Roman"/>
+          <w:i/>
+          <w:sz w:val="24"/>
+          <w:szCs w:val="24"/>
+        </w:rPr>
+        <w:t xml:space="preserve"> </w:t>
+      </w:r>
+    </w:p>
+    <w:p>
+      <w:pPr>
+        <w:rPr>
+          <w:rFonts w:ascii="Times New Roman" w:hAnsi="Times New Roman" w:cs="Times New Roman"/>
+          <w:sz w:val="24"/>
+          <w:szCs w:val="24"/>
+          <w:lang w:val="sr-Latn-RS"/>
+        </w:rPr>
+      </w:pPr>
+      <w:r>
+        <w:rPr>
+          <w:rFonts w:ascii="Times New Roman" w:hAnsi="Times New Roman" w:cs="Times New Roman"/>
+          <w:sz w:val="24"/>
+          <w:szCs w:val="24"/>
+        </w:rPr>
+        <w:t>Ovim napadač dobija izlistana imena svih p</w:t>
+      </w:r>
+      <w:r>
+        <w:rPr>
+          <w:rFonts w:ascii="Times New Roman" w:hAnsi="Times New Roman" w:cs="Times New Roman"/>
+          <w:sz w:val="24"/>
+          <w:szCs w:val="24"/>
+        </w:rPr>
+        <w:t>ostojećih promokodova na sajtu izme</w:t>
+      </w:r>
+      <w:r>
+        <w:rPr>
+          <w:rFonts w:ascii="Times New Roman" w:hAnsi="Times New Roman" w:cs="Times New Roman"/>
+          <w:sz w:val="24"/>
+          <w:szCs w:val="24"/>
+          <w:lang w:val="sr-Latn-RS"/>
+        </w:rPr>
+        <w:t xml:space="preserve">đu ostalog i promokod </w:t>
+      </w:r>
+      <w:r>
+        <w:rPr>
+          <w:rFonts w:ascii="Times New Roman" w:hAnsi="Times New Roman" w:cs="Times New Roman"/>
+          <w:sz w:val="24"/>
+          <w:szCs w:val="24"/>
+          <w:lang w:val="sr-Latn-RS"/>
+        </w:rPr>
+        <w:t>AWESOMEFLAG</w:t>
+      </w:r>
+      <w:r>
+        <w:rPr>
+          <w:rFonts w:ascii="Times New Roman" w:hAnsi="Times New Roman" w:cs="Times New Roman"/>
+          <w:sz w:val="24"/>
+          <w:szCs w:val="24"/>
+          <w:lang w:val="sr-Latn-RS"/>
+        </w:rPr>
+        <w:t xml:space="preserve"> koji predstavlja traženi CTF #4.</w:t>
+      </w:r>
+    </w:p>
+    <w:p>
+      <w:pPr>
+        <w:rPr>
+          <w:rFonts w:ascii="Times New Roman" w:hAnsi="Times New Roman" w:cs="Times New Roman"/>
+          <w:b/>
+          <w:sz w:val="24"/>
+          <w:szCs w:val="24"/>
+        </w:rPr>
+      </w:pPr>
+      <w:r>
+        <w:rPr>
+          <w:rFonts w:ascii="Times New Roman" w:hAnsi="Times New Roman" w:cs="Times New Roman"/>
+          <w:b/>
+          <w:sz w:val="24"/>
+          <w:szCs w:val="24"/>
+          <w:lang w:val="sr-Latn-RS"/>
+        </w:rPr>
+        <w:t xml:space="preserve">Capture the flag #5 </w:t>
+      </w:r>
+      <w:r>
+        <w:rPr>
+          <w:rFonts w:ascii="Times New Roman" w:hAnsi="Times New Roman" w:cs="Times New Roman"/>
+          <w:b/>
+          <w:sz w:val="24"/>
+          <w:szCs w:val="24"/>
+          <w:lang w:val="sr-Latn-RS"/>
+        </w:rPr>
+        <w:t>–</w:t>
+      </w:r>
+      <w:r>
+        <w:rPr>
+          <w:rFonts w:ascii="Times New Roman" w:hAnsi="Times New Roman" w:cs="Times New Roman"/>
+          <w:b/>
+          <w:sz w:val="24"/>
+          <w:szCs w:val="24"/>
+          <w:lang w:val="sr-Latn-RS"/>
+        </w:rPr>
+        <w:t xml:space="preserve"> </w:t>
+      </w:r>
+      <w:r>
+        <w:rPr>
+          <w:rFonts w:ascii="Times New Roman" w:hAnsi="Times New Roman" w:cs="Times New Roman"/>
+          <w:b/>
+          <w:sz w:val="24"/>
+          <w:szCs w:val="24"/>
+          <w:lang w:val="sr-Latn-RS"/>
+        </w:rPr>
+        <w:t xml:space="preserve">Pronalazak </w:t>
+      </w:r>
+      <w:r>
+        <w:rPr>
+          <w:rFonts w:ascii="Times New Roman" w:hAnsi="Times New Roman" w:cs="Times New Roman"/>
+          <w:b/>
+          <w:sz w:val="24"/>
+          <w:szCs w:val="24"/>
+          <w:lang w:val="sr-Latn-RS"/>
+        </w:rPr>
+        <w:t xml:space="preserve">tajnog sastojka </w:t>
+      </w:r>
+    </w:p>
+    <w:p>
+      <w:pPr>
+        <w:rPr>
+          <w:rFonts w:ascii="Times New Roman" w:hAnsi="Times New Roman" w:cs="Times New Roman"/>
+          <w:sz w:val="24"/>
+          <w:szCs w:val="24"/>
+          <w:lang w:val="sr-Latn-RS"/>
+        </w:rPr>
+      </w:pPr>
+      <w:r>
+        <w:rPr>
+          <w:rFonts w:ascii="Times New Roman" w:hAnsi="Times New Roman" w:cs="Times New Roman"/>
+          <w:sz w:val="24"/>
+          <w:szCs w:val="24"/>
+        </w:rPr>
+        <w:t>Korisnik je potrebno da prona</w:t>
+      </w:r>
+      <w:r>
+        <w:rPr>
+          <w:rFonts w:ascii="Times New Roman" w:hAnsi="Times New Roman" w:cs="Times New Roman"/>
+          <w:sz w:val="24"/>
+          <w:szCs w:val="24"/>
+          <w:lang w:val="sr-Latn-RS"/>
+        </w:rPr>
+        <w:t xml:space="preserve">đe tajni sastojak poslastičarnice </w:t>
+      </w:r>
+      <w:r>
+        <w:rPr>
+          <w:rFonts w:ascii="Times New Roman" w:hAnsi="Times New Roman" w:cs="Times New Roman"/>
+          <w:i/>
+          <w:sz w:val="24"/>
+          <w:szCs w:val="24"/>
+          <w:lang w:val="sr-Latn-RS"/>
+        </w:rPr>
+        <w:t>Delicious corner</w:t>
+      </w:r>
+      <w:r>
+        <w:rPr>
+          <w:rFonts w:ascii="Times New Roman" w:hAnsi="Times New Roman" w:cs="Times New Roman"/>
+          <w:sz w:val="24"/>
+          <w:szCs w:val="24"/>
+          <w:lang w:val="sr-Latn-RS"/>
+        </w:rPr>
+        <w:t xml:space="preserve">. Kada korisnik klikne na određen prozivod, sistem ga odvodi na stranicu </w:t>
+      </w:r>
+      <w:r>
+        <w:rPr>
+          <w:rFonts w:ascii="Times New Roman" w:hAnsi="Times New Roman" w:cs="Times New Roman"/>
+          <w:i/>
+          <w:sz w:val="24"/>
+          <w:szCs w:val="24"/>
+          <w:lang w:val="sr-Latn-RS"/>
+        </w:rPr>
+        <w:t>/product/idproduct</w:t>
+      </w:r>
+      <w:r>
+        <w:rPr>
+          <w:rFonts w:ascii="Times New Roman" w:hAnsi="Times New Roman" w:cs="Times New Roman"/>
+          <w:sz w:val="24"/>
+          <w:szCs w:val="24"/>
+          <w:lang w:val="sr-Latn-RS"/>
+        </w:rPr>
+        <w:t xml:space="preserve">. Ukoliko korisnik pokuša da unese </w:t>
+      </w:r>
+      <w:r>
+        <w:rPr>
+          <w:rFonts w:ascii="Times New Roman" w:hAnsi="Times New Roman" w:cs="Times New Roman"/>
+          <w:i/>
+          <w:sz w:val="24"/>
+          <w:szCs w:val="24"/>
+          <w:lang w:val="sr-Latn-RS"/>
+        </w:rPr>
+        <w:t>idproduct</w:t>
+      </w:r>
+      <w:r>
+        <w:rPr>
+          <w:rFonts w:ascii="Times New Roman" w:hAnsi="Times New Roman" w:cs="Times New Roman"/>
+          <w:sz w:val="24"/>
+          <w:szCs w:val="24"/>
+          <w:lang w:val="sr-Latn-RS"/>
+        </w:rPr>
+        <w:t xml:space="preserve"> koji ne postoji u bazi podataka, tj. veći je od ukupne količine postojećih proizvoda, korisniku se ispisuje sledeća greška:</w:t>
+      </w:r>
+      <w:r>
+        <w:rPr>
+          <w:rFonts w:ascii="Times New Roman" w:hAnsi="Times New Roman" w:cs="Times New Roman"/>
+          <w:sz w:val="24"/>
+          <w:szCs w:val="24"/>
+          <w:lang w:val="sr-Latn-RS"/>
+        </w:rPr>
+        <w:t xml:space="preserve"> </w:t>
+      </w:r>
+      <w:r>
+        <w:rPr>
+          <w:rFonts w:ascii="Times New Roman" w:hAnsi="Times New Roman" w:cs="Times New Roman"/>
+          <w:i/>
+          <w:sz w:val="24"/>
+          <w:szCs w:val="24"/>
+          <w:lang w:val="sr-Latn-RS"/>
+        </w:rPr>
+        <w:t>No product with id = 25</w:t>
+      </w:r>
+      <w:r>
+        <w:rPr>
+          <w:rFonts w:ascii="Times New Roman" w:hAnsi="Times New Roman" w:cs="Times New Roman"/>
+          <w:sz w:val="24"/>
+          <w:szCs w:val="24"/>
+          <w:lang w:val="sr-Latn-RS"/>
+        </w:rPr>
+        <w:t>, dok se u loguje sledeći ispis:</w:t>
+      </w:r>
+    </w:p>
+    <w:p>
+      <w:pPr>
+        <w:shd w:val="clear" w:color="auto" w:fill="FFFFFF"/>
+        <w:spacing w:before="100" w:beforeAutospacing="1" w:after="100" w:afterAutospacing="1" w:line="240" w:lineRule="auto"/>
+        <w:rPr>
+          <w:rFonts w:ascii="Segoe UI" w:eastAsia="Times New Roman" w:hAnsi="Segoe UI" w:cs="Segoe UI"/>
+          <w:color w:val="212529"/>
+          <w:sz w:val="24"/>
+          <w:szCs w:val="24"/>
+        </w:rPr>
+      </w:pPr>
+      <w:r>
+        <w:rPr>
+          <w:rFonts w:ascii="Segoe UI" w:eastAsia="Times New Roman" w:hAnsi="Segoe UI" w:cs="Segoe UI"/>
+          <w:color w:val="212529"/>
+          <w:sz w:val="24"/>
+          <w:szCs w:val="24"/>
+        </w:rPr>
+        <w:t>2023-12-23T01:12:23.859+01:00 ERROR 13196 --- [http-nio-8080-exec-7] c.r.c.c.DatabaseAuthenticationProvider : No data is available [2000-224]</w:t>
+      </w:r>
+    </w:p>
+    <w:p>
+      <w:pPr>
+        <w:shd w:val="clear" w:color="auto" w:fill="FFFFFF"/>
+        <w:spacing w:before="100" w:beforeAutospacing="1" w:after="100" w:afterAutospacing="1" w:line="240" w:lineRule="auto"/>
+        <w:rPr>
+          <w:rFonts w:ascii="Segoe UI" w:eastAsia="Times New Roman" w:hAnsi="Segoe UI" w:cs="Segoe UI"/>
+          <w:color w:val="212529"/>
+          <w:sz w:val="24"/>
+          <w:szCs w:val="24"/>
+        </w:rPr>
+      </w:pPr>
+      <w:r>
+        <w:rPr>
+          <w:rFonts w:ascii="Segoe UI" w:eastAsia="Times New Roman" w:hAnsi="Segoe UI" w:cs="Segoe UI"/>
+          <w:color w:val="212529"/>
+          <w:sz w:val="24"/>
+          <w:szCs w:val="24"/>
+        </w:rPr>
+        <w:t>2023-12-23T01:12:23.859+01:00 ERROR 13196 --- [http-nio-8080-exec-7] c.r.c.c.DatabaseAuthenticationProvider : QUERY: SELECT id,ingredients,name, description,producttype,price,image,secret FROM products WHERE id=25</w:t>
+      </w:r>
+    </w:p>
+    <w:p>
+      <w:pPr>
+        <w:pStyle w:val="NormalWeb"/>
+        <w:shd w:val="clear" w:color="auto" w:fill="FFFFFF"/>
+        <w:spacing w:before="0" w:beforeAutospacing="0"/>
+        <w:rPr>
+          <w:lang w:val="sr-Latn-RS"/>
+        </w:rPr>
+      </w:pPr>
+      <w:r>
+        <w:rPr>
+          <w:lang w:val="sr-Latn-RS"/>
+        </w:rPr>
+        <w:t xml:space="preserve">Korisnik putem logova saznaje kako izgleda tabela </w:t>
+      </w:r>
+      <w:r>
+        <w:rPr>
+          <w:i/>
+          <w:lang w:val="sr-Latn-RS"/>
+        </w:rPr>
+        <w:t>products</w:t>
+      </w:r>
+      <w:r>
+        <w:rPr>
+          <w:lang w:val="sr-Latn-RS"/>
+        </w:rPr>
+        <w:t xml:space="preserve"> time može da</w:t>
+      </w:r>
+      <w:r>
+        <w:rPr>
+          <w:lang w:val="sr-Latn-RS"/>
+        </w:rPr>
+        <w:t xml:space="preserve"> </w:t>
+      </w:r>
+      <w:r>
+        <w:rPr>
+          <w:lang w:val="sr-Latn-RS"/>
+        </w:rPr>
+        <w:t>izvrši</w:t>
+      </w:r>
+      <w:r>
+        <w:rPr>
+          <w:lang w:val="sr-Latn-RS"/>
+        </w:rPr>
+        <w:t xml:space="preserve"> </w:t>
+      </w:r>
+      <w:r>
+        <w:rPr>
+          <w:i/>
+          <w:lang w:val="sr-Latn-RS"/>
+        </w:rPr>
+        <w:t>SQL injection:</w:t>
+      </w:r>
+    </w:p>
+    <w:p>
+      <w:pPr>
+        <w:pStyle w:val="NormalWeb"/>
+        <w:shd w:val="clear" w:color="auto" w:fill="FFFFFF"/>
+        <w:spacing w:before="0" w:beforeAutospacing="0"/>
+        <w:rPr>
+          <w:i/>
+          <w:lang w:val="sr-Latn-RS"/>
+        </w:rPr>
+      </w:pPr>
+      <w:r>
+        <w:rPr>
+          <w:i/>
+          <w:lang w:val="sr-Latn-RS"/>
+        </w:rPr>
+        <w:t>/</w:t>
+      </w:r>
+      <w:r>
+        <w:rPr>
+          <w:i/>
+          <w:lang w:val="sr-Latn-RS"/>
+        </w:rPr>
+        <w:t xml:space="preserve">' union select secret from products </w:t>
+      </w:r>
+      <w:r>
+        <w:rPr>
+          <w:i/>
+          <w:lang w:val="sr-Latn-RS"/>
+        </w:rPr>
+        <w:t>–</w:t>
+      </w:r>
+    </w:p>
+    <w:p>
+      <w:pPr>
+        <w:pStyle w:val="NormalWeb"/>
+        <w:shd w:val="clear" w:color="auto" w:fill="FFFFFF"/>
+        <w:spacing w:before="0" w:beforeAutospacing="0"/>
+        <w:rPr>
+          <w:i/>
+          <w:lang w:val="sr-Latn-RS"/>
+        </w:rPr>
+      </w:pPr>
+      <w:r>
+        <w:rPr>
+          <w:lang w:val="sr-Latn-RS"/>
+        </w:rPr>
+        <w:t xml:space="preserve">na stranici </w:t>
+      </w:r>
+      <w:r>
+        <w:rPr>
+          <w:i/>
+          <w:lang w:val="sr-Latn-RS"/>
+        </w:rPr>
+        <w:t>/searchByIngridients</w:t>
+      </w:r>
+      <w:r>
+        <w:rPr>
+          <w:lang w:val="sr-Latn-RS"/>
+        </w:rPr>
+        <w:t xml:space="preserve"> i pristupi polju secret čime dobija </w:t>
+      </w:r>
+      <w:r>
+        <w:rPr>
+          <w:lang w:val="sr-Latn-RS"/>
+        </w:rPr>
+        <w:t>sledeći ispis</w:t>
+      </w:r>
+      <w:r>
+        <w:rPr>
+          <w:lang w:val="sr-Latn-RS"/>
+        </w:rPr>
+        <w:t>:</w:t>
+      </w:r>
+      <w:r>
+        <w:rPr>
+          <w:lang w:val="sr-Latn-RS"/>
+        </w:rPr>
+        <w:t xml:space="preserve"> </w:t>
+      </w:r>
+      <w:r>
+        <w:rPr>
+          <w:color w:val="212529"/>
+        </w:rPr>
+        <w:t>A3</w:t>
+      </w:r>
+      <w:r>
+        <w:rPr>
+          <w:color w:val="212529"/>
+        </w:rPr>
+        <w:t xml:space="preserve">, </w:t>
+      </w:r>
+      <w:r>
+        <w:rPr>
+          <w:color w:val="212529"/>
+        </w:rPr>
+        <w:t>A9</w:t>
+      </w:r>
+      <w:r>
+        <w:rPr>
+          <w:color w:val="212529"/>
+        </w:rPr>
+        <w:t xml:space="preserve">, </w:t>
+      </w:r>
+      <w:r>
+        <w:rPr>
+          <w:color w:val="212529"/>
+        </w:rPr>
+        <w:t>C5</w:t>
+      </w:r>
+      <w:r>
+        <w:rPr>
+          <w:color w:val="212529"/>
+        </w:rPr>
+        <w:t xml:space="preserve">, </w:t>
+      </w:r>
+      <w:r>
+        <w:rPr>
+          <w:color w:val="212529"/>
+        </w:rPr>
+        <w:t>F1</w:t>
+      </w:r>
+      <w:r>
+        <w:rPr>
+          <w:color w:val="212529"/>
+        </w:rPr>
+        <w:t xml:space="preserve">, </w:t>
+      </w:r>
+      <w:r>
+        <w:rPr>
+          <w:color w:val="212529"/>
+        </w:rPr>
+        <w:t>G4</w:t>
+      </w:r>
+      <w:r>
+        <w:rPr>
+          <w:color w:val="212529"/>
+        </w:rPr>
+        <w:t xml:space="preserve">, </w:t>
+      </w:r>
+      <w:r>
+        <w:rPr>
+          <w:color w:val="212529"/>
+        </w:rPr>
+        <w:t>I6</w:t>
+      </w:r>
+      <w:r>
+        <w:rPr>
+          <w:color w:val="212529"/>
+        </w:rPr>
+        <w:t xml:space="preserve">, </w:t>
+      </w:r>
+      <w:r>
+        <w:rPr>
+          <w:color w:val="212529"/>
+        </w:rPr>
+        <w:t>L2</w:t>
+      </w:r>
+      <w:r>
+        <w:rPr>
+          <w:color w:val="212529"/>
+        </w:rPr>
+        <w:t xml:space="preserve">, </w:t>
+      </w:r>
+      <w:r>
+        <w:rPr>
+          <w:color w:val="212529"/>
+        </w:rPr>
+        <w:t>M10</w:t>
+      </w:r>
+      <w:r>
+        <w:rPr>
+          <w:color w:val="212529"/>
+        </w:rPr>
+        <w:t xml:space="preserve">, </w:t>
+      </w:r>
+      <w:r>
+        <w:rPr>
+          <w:color w:val="212529"/>
+        </w:rPr>
+        <w:t>N12</w:t>
+      </w:r>
+      <w:r>
+        <w:rPr>
+          <w:color w:val="212529"/>
+        </w:rPr>
+        <w:t xml:space="preserve">, </w:t>
+      </w:r>
+      <w:r>
+        <w:rPr>
+          <w:color w:val="212529"/>
+        </w:rPr>
+        <w:t>N7</w:t>
+      </w:r>
+      <w:r>
+        <w:rPr>
+          <w:color w:val="212529"/>
+        </w:rPr>
+        <w:t>,</w:t>
+      </w:r>
+      <w:r>
+        <w:rPr>
+          <w:color w:val="212529"/>
+        </w:rPr>
+        <w:t>N8</w:t>
+      </w:r>
+      <w:r>
+        <w:rPr>
+          <w:color w:val="212529"/>
+        </w:rPr>
+        <w:t>,</w:t>
+      </w:r>
+      <w:r>
+        <w:rPr>
+          <w:color w:val="212529"/>
+        </w:rPr>
+        <w:t>O11</w:t>
+      </w:r>
+      <w:r>
+        <w:rPr>
+          <w:color w:val="212529"/>
+        </w:rPr>
+        <w:t xml:space="preserve">. Koristeći pretpostavku da je tajni sastojak šifrovan i da </w:t>
+      </w:r>
+      <w:r>
+        <w:rPr>
+          <w:color w:val="212529"/>
+        </w:rPr>
+        <w:lastRenderedPageBreak/>
+        <w:t>brojevi označavaju redni broj slova u poruci, preuređivanjem dobijenog ispisa korisnik dolazi do tajnog sastojka: CINAMMON.</w:t>
+      </w:r>
       <w:bookmarkStart w:id="0" w:name="_GoBack"/>
       <w:bookmarkEnd w:id="0"/>
-      <w:r>
-        <w:rPr>
-          <w:rFonts w:ascii="Times New Roman" w:hAnsi="Times New Roman" w:cs="Times New Roman"/>
-          <w:sz w:val="24"/>
-          <w:szCs w:val="24"/>
-        </w:rPr>
-        <w:t>Na ovaj način, napadač dobija informaciju o nazivu tabele u kojoj se nalaze promokodovi kao i kolo</w:t>
-      </w:r>
-      <w:r>
-        <w:rPr>
-          <w:rFonts w:ascii="Times New Roman" w:hAnsi="Times New Roman" w:cs="Times New Roman"/>
-          <w:sz w:val="24"/>
-          <w:szCs w:val="24"/>
-        </w:rPr>
-        <w:t>ni koja označava ime promokoda.</w:t>
-      </w:r>
-      <w:r>
-        <w:rPr>
-          <w:rFonts w:ascii="Times New Roman" w:hAnsi="Times New Roman" w:cs="Times New Roman"/>
-          <w:sz w:val="24"/>
-          <w:szCs w:val="24"/>
+    </w:p>
+    <w:p>
+      <w:pPr>
+        <w:rPr>
+          <w:rFonts w:ascii="Times New Roman" w:hAnsi="Times New Roman" w:cs="Times New Roman"/>
+          <w:sz w:val="24"/>
+          <w:szCs w:val="24"/>
+        </w:rPr>
+      </w:pPr>
+      <w:r>
+        <w:rPr>
+          <w:rFonts w:ascii="Times New Roman" w:hAnsi="Times New Roman" w:cs="Times New Roman"/>
+          <w:sz w:val="24"/>
+          <w:szCs w:val="24"/>
+          <w:lang w:val="sr-Latn-RS"/>
         </w:rPr>
         <w:t xml:space="preserve"> </w:t>
       </w:r>
-      <w:r>
-        <w:rPr>
-          <w:rFonts w:ascii="Times New Roman" w:hAnsi="Times New Roman" w:cs="Times New Roman"/>
-          <w:sz w:val="24"/>
-          <w:szCs w:val="24"/>
-        </w:rPr>
-        <w:t xml:space="preserve">Napadač je u mogućnsti da dobijene informacije iskoristi na stranici za pretragu prozivoda na osnovu sastojka </w:t>
-      </w:r>
-      <w:r>
-        <w:rPr>
-          <w:rFonts w:ascii="Times New Roman" w:hAnsi="Times New Roman" w:cs="Times New Roman"/>
-          <w:i/>
-          <w:sz w:val="24"/>
-          <w:szCs w:val="24"/>
-        </w:rPr>
-        <w:t>(/searchByIngridients</w:t>
-      </w:r>
-      <w:r>
-        <w:rPr>
-          <w:rFonts w:ascii="Times New Roman" w:hAnsi="Times New Roman" w:cs="Times New Roman"/>
-          <w:sz w:val="24"/>
-          <w:szCs w:val="24"/>
-        </w:rPr>
-        <w:t xml:space="preserve">), na kojoj se nalazi polje preko kog je moguće izvršiti </w:t>
-      </w:r>
-      <w:r>
-        <w:rPr>
-          <w:rFonts w:ascii="Times New Roman" w:hAnsi="Times New Roman" w:cs="Times New Roman"/>
-          <w:i/>
-          <w:sz w:val="24"/>
-          <w:szCs w:val="24"/>
-        </w:rPr>
-        <w:t xml:space="preserve">SQL injection </w:t>
-      </w:r>
-      <w:r>
-        <w:rPr>
-          <w:rFonts w:ascii="Times New Roman" w:hAnsi="Times New Roman" w:cs="Times New Roman"/>
-          <w:sz w:val="24"/>
-          <w:szCs w:val="24"/>
-        </w:rPr>
-        <w:t>unosom</w:t>
-      </w:r>
-      <w:r>
-        <w:rPr>
-          <w:rFonts w:ascii="Times New Roman" w:hAnsi="Times New Roman" w:cs="Times New Roman"/>
-          <w:sz w:val="24"/>
-          <w:szCs w:val="24"/>
-        </w:rPr>
-        <w:t>:</w:t>
-      </w:r>
-    </w:p>
-    <w:p>
-      <w:pPr>
-        <w:rPr>
-          <w:rFonts w:ascii="Times New Roman" w:hAnsi="Times New Roman" w:cs="Times New Roman"/>
-          <w:i/>
-          <w:sz w:val="24"/>
-          <w:szCs w:val="24"/>
-        </w:rPr>
-      </w:pPr>
-      <w:r>
-        <w:rPr>
-          <w:rFonts w:ascii="Times New Roman" w:hAnsi="Times New Roman" w:cs="Times New Roman"/>
-          <w:i/>
-          <w:sz w:val="24"/>
-          <w:szCs w:val="24"/>
-        </w:rPr>
-        <w:t xml:space="preserve"> badingredient' union select name from promocodes--</w:t>
-      </w:r>
-      <w:r>
-        <w:rPr>
-          <w:rFonts w:ascii="Times New Roman" w:hAnsi="Times New Roman" w:cs="Times New Roman"/>
-          <w:i/>
-          <w:sz w:val="24"/>
-          <w:szCs w:val="24"/>
-        </w:rPr>
-        <w:t xml:space="preserve"> </w:t>
-      </w:r>
-    </w:p>
-    <w:p>
-      <w:pPr>
-        <w:rPr>
-          <w:rFonts w:ascii="Times New Roman" w:hAnsi="Times New Roman" w:cs="Times New Roman"/>
-          <w:sz w:val="24"/>
-          <w:szCs w:val="24"/>
-          <w:lang w:val="sr-Latn-RS"/>
-        </w:rPr>
-      </w:pPr>
-      <w:r>
-        <w:rPr>
-          <w:rFonts w:ascii="Times New Roman" w:hAnsi="Times New Roman" w:cs="Times New Roman"/>
-          <w:sz w:val="24"/>
-          <w:szCs w:val="24"/>
-        </w:rPr>
-        <w:t>Ovim napadač dobija izlistana imena svih p</w:t>
-      </w:r>
-      <w:r>
-        <w:rPr>
-          <w:rFonts w:ascii="Times New Roman" w:hAnsi="Times New Roman" w:cs="Times New Roman"/>
-          <w:sz w:val="24"/>
-          <w:szCs w:val="24"/>
-        </w:rPr>
-        <w:t>ostojećih promokodova na sajtu izme</w:t>
-      </w:r>
-      <w:r>
-        <w:rPr>
-          <w:rFonts w:ascii="Times New Roman" w:hAnsi="Times New Roman" w:cs="Times New Roman"/>
-          <w:sz w:val="24"/>
-          <w:szCs w:val="24"/>
-          <w:lang w:val="sr-Latn-RS"/>
-        </w:rPr>
-        <w:t xml:space="preserve">đu ostalog i promokod </w:t>
-      </w:r>
-      <w:r>
-        <w:rPr>
-          <w:rFonts w:ascii="Times New Roman" w:hAnsi="Times New Roman" w:cs="Times New Roman"/>
-          <w:sz w:val="24"/>
-          <w:szCs w:val="24"/>
-          <w:lang w:val="sr-Latn-RS"/>
-        </w:rPr>
-        <w:t>AWESOMEFLAG</w:t>
-      </w:r>
-      <w:r>
-        <w:rPr>
-          <w:rFonts w:ascii="Times New Roman" w:hAnsi="Times New Roman" w:cs="Times New Roman"/>
-          <w:sz w:val="24"/>
-          <w:szCs w:val="24"/>
-          <w:lang w:val="sr-Latn-RS"/>
-        </w:rPr>
-        <w:t xml:space="preserve"> koji predstavlja traženi CTF #4.</w:t>
-      </w:r>
-    </w:p>
-    <w:p>
-      <w:pPr>
-        <w:rPr>
-          <w:rFonts w:ascii="Times New Roman" w:hAnsi="Times New Roman" w:cs="Times New Roman"/>
-          <w:b/>
-          <w:sz w:val="24"/>
-          <w:szCs w:val="24"/>
-          <w:lang w:val="sr-Latn-RS"/>
-        </w:rPr>
-      </w:pPr>
-      <w:r>
-        <w:rPr>
-          <w:rFonts w:ascii="Times New Roman" w:hAnsi="Times New Roman" w:cs="Times New Roman"/>
-          <w:b/>
-          <w:sz w:val="24"/>
-          <w:szCs w:val="24"/>
-          <w:lang w:val="sr-Latn-RS"/>
-        </w:rPr>
-        <w:t>Capture the flag #5 -</w:t>
-      </w:r>
-      <w:r>
-        <w:rPr>
-          <w:rFonts w:ascii="Times New Roman" w:hAnsi="Times New Roman" w:cs="Times New Roman"/>
-          <w:b/>
-          <w:sz w:val="24"/>
-          <w:szCs w:val="24"/>
-          <w:lang w:val="sr-Latn-RS"/>
-        </w:rPr>
-        <w:t xml:space="preserve"> </w:t>
-      </w:r>
-    </w:p>
-    <w:p>
-      <w:pPr>
-        <w:rPr>
-          <w:rFonts w:ascii="Times New Roman" w:hAnsi="Times New Roman" w:cs="Times New Roman"/>
-          <w:sz w:val="24"/>
-          <w:szCs w:val="24"/>
+    </w:p>
+    <w:p>
+      <w:pPr>
+        <w:rPr>
+          <w:rFonts w:ascii="Times New Roman" w:hAnsi="Times New Roman" w:cs="Times New Roman"/>
+          <w:sz w:val="24"/>
+          <w:szCs w:val="24"/>
+          <w:lang w:val="sr-Latn-RS"/>
+        </w:rPr>
+      </w:pPr>
+    </w:p>
+    <w:p>
+      <w:pPr>
+        <w:rPr>
+          <w:rFonts w:ascii="Times New Roman" w:hAnsi="Times New Roman" w:cs="Times New Roman"/>
+          <w:sz w:val="24"/>
+          <w:szCs w:val="24"/>
+          <w:lang w:val="sr-Latn-RS"/>
         </w:rPr>
       </w:pPr>
     </w:p>
@@ -1922,11 +2419,163 @@
       </w:rPr>
     </w:lvl>
   </w:abstractNum>
+  <w:abstractNum w:abstractNumId="2" w15:restartNumberingAfterBreak="0">
+    <w:nsid w:val="60903EB9"/>
+    <w:multiLevelType w:val="multilevel"/>
+    <w:tmpl w:val="F32EF092"/>
+    <w:lvl w:ilvl="0">
+      <w:start w:val="1"/>
+      <w:numFmt w:val="bullet"/>
+      <w:lvlText w:val=""/>
+      <w:lvlJc w:val="left"/>
+      <w:pPr>
+        <w:tabs>
+          <w:tab w:val="num" w:pos="720"/>
+        </w:tabs>
+        <w:ind w:left="720" w:hanging="360"/>
+      </w:pPr>
+      <w:rPr>
+        <w:rFonts w:ascii="Symbol" w:hAnsi="Symbol" w:hint="default"/>
+        <w:sz w:val="20"/>
+      </w:rPr>
+    </w:lvl>
+    <w:lvl w:ilvl="1" w:tentative="1">
+      <w:start w:val="1"/>
+      <w:numFmt w:val="bullet"/>
+      <w:lvlText w:val="o"/>
+      <w:lvlJc w:val="left"/>
+      <w:pPr>
+        <w:tabs>
+          <w:tab w:val="num" w:pos="1440"/>
+        </w:tabs>
+        <w:ind w:left="1440" w:hanging="360"/>
+      </w:pPr>
+      <w:rPr>
+        <w:rFonts w:ascii="Courier New" w:hAnsi="Courier New" w:hint="default"/>
+        <w:sz w:val="20"/>
+      </w:rPr>
+    </w:lvl>
+    <w:lvl w:ilvl="2" w:tentative="1">
+      <w:start w:val="1"/>
+      <w:numFmt w:val="bullet"/>
+      <w:lvlText w:val=""/>
+      <w:lvlJc w:val="left"/>
+      <w:pPr>
+        <w:tabs>
+          <w:tab w:val="num" w:pos="2160"/>
+        </w:tabs>
+        <w:ind w:left="2160" w:hanging="360"/>
+      </w:pPr>
+      <w:rPr>
+        <w:rFonts w:ascii="Wingdings" w:hAnsi="Wingdings" w:hint="default"/>
+        <w:sz w:val="20"/>
+      </w:rPr>
+    </w:lvl>
+    <w:lvl w:ilvl="3" w:tentative="1">
+      <w:start w:val="1"/>
+      <w:numFmt w:val="bullet"/>
+      <w:lvlText w:val=""/>
+      <w:lvlJc w:val="left"/>
+      <w:pPr>
+        <w:tabs>
+          <w:tab w:val="num" w:pos="2880"/>
+        </w:tabs>
+        <w:ind w:left="2880" w:hanging="360"/>
+      </w:pPr>
+      <w:rPr>
+        <w:rFonts w:ascii="Wingdings" w:hAnsi="Wingdings" w:hint="default"/>
+        <w:sz w:val="20"/>
+      </w:rPr>
+    </w:lvl>
+    <w:lvl w:ilvl="4" w:tentative="1">
+      <w:start w:val="1"/>
+      <w:numFmt w:val="bullet"/>
+      <w:lvlText w:val=""/>
+      <w:lvlJc w:val="left"/>
+      <w:pPr>
+        <w:tabs>
+          <w:tab w:val="num" w:pos="3600"/>
+        </w:tabs>
+        <w:ind w:left="3600" w:hanging="360"/>
+      </w:pPr>
+      <w:rPr>
+        <w:rFonts w:ascii="Wingdings" w:hAnsi="Wingdings" w:hint="default"/>
+        <w:sz w:val="20"/>
+      </w:rPr>
+    </w:lvl>
+    <w:lvl w:ilvl="5" w:tentative="1">
+      <w:start w:val="1"/>
+      <w:numFmt w:val="bullet"/>
+      <w:lvlText w:val=""/>
+      <w:lvlJc w:val="left"/>
+      <w:pPr>
+        <w:tabs>
+          <w:tab w:val="num" w:pos="4320"/>
+        </w:tabs>
+        <w:ind w:left="4320" w:hanging="360"/>
+      </w:pPr>
+      <w:rPr>
+        <w:rFonts w:ascii="Wingdings" w:hAnsi="Wingdings" w:hint="default"/>
+        <w:sz w:val="20"/>
+      </w:rPr>
+    </w:lvl>
+    <w:lvl w:ilvl="6" w:tentative="1">
+      <w:start w:val="1"/>
+      <w:numFmt w:val="bullet"/>
+      <w:lvlText w:val=""/>
+      <w:lvlJc w:val="left"/>
+      <w:pPr>
+        <w:tabs>
+          <w:tab w:val="num" w:pos="5040"/>
+        </w:tabs>
+        <w:ind w:left="5040" w:hanging="360"/>
+      </w:pPr>
+      <w:rPr>
+        <w:rFonts w:ascii="Wingdings" w:hAnsi="Wingdings" w:hint="default"/>
+        <w:sz w:val="20"/>
+      </w:rPr>
+    </w:lvl>
+    <w:lvl w:ilvl="7" w:tentative="1">
+      <w:start w:val="1"/>
+      <w:numFmt w:val="bullet"/>
+      <w:lvlText w:val=""/>
+      <w:lvlJc w:val="left"/>
+      <w:pPr>
+        <w:tabs>
+          <w:tab w:val="num" w:pos="5760"/>
+        </w:tabs>
+        <w:ind w:left="5760" w:hanging="360"/>
+      </w:pPr>
+      <w:rPr>
+        <w:rFonts w:ascii="Wingdings" w:hAnsi="Wingdings" w:hint="default"/>
+        <w:sz w:val="20"/>
+      </w:rPr>
+    </w:lvl>
+    <w:lvl w:ilvl="8" w:tentative="1">
+      <w:start w:val="1"/>
+      <w:numFmt w:val="bullet"/>
+      <w:lvlText w:val=""/>
+      <w:lvlJc w:val="left"/>
+      <w:pPr>
+        <w:tabs>
+          <w:tab w:val="num" w:pos="6480"/>
+        </w:tabs>
+        <w:ind w:left="6480" w:hanging="360"/>
+      </w:pPr>
+      <w:rPr>
+        <w:rFonts w:ascii="Wingdings" w:hAnsi="Wingdings" w:hint="default"/>
+        <w:sz w:val="20"/>
+      </w:rPr>
+    </w:lvl>
+  </w:abstractNum>
   <w:num w:numId="1">
     <w:abstractNumId w:val="0"/>
   </w:num>
   <w:num w:numId="2">
     <w:abstractNumId w:val="1"/>
+  </w:num>
+  <w:num w:numId="3">
+    <w:abstractNumId w:val="2"/>
   </w:num>
 </w:numbering>
 </file>
@@ -2364,6 +3013,22 @@
       <w:contextualSpacing/>
     </w:pPr>
   </w:style>
+  <w:style w:type="paragraph" w:styleId="NormalWeb">
+    <w:name w:val="Normal (Web)"/>
+    <w:basedOn w:val="Normal"/>
+    <w:uiPriority w:val="99"/>
+    <w:semiHidden/>
+    <w:unhideWhenUsed/>
+    <w:rsid w:val="0026751F"/>
+    <w:pPr>
+      <w:spacing w:before="100" w:beforeAutospacing="1" w:after="100" w:afterAutospacing="1" w:line="240" w:lineRule="auto"/>
+    </w:pPr>
+    <w:rPr>
+      <w:rFonts w:ascii="Times New Roman" w:eastAsia="Times New Roman" w:hAnsi="Times New Roman" w:cs="Times New Roman"/>
+      <w:sz w:val="24"/>
+      <w:szCs w:val="24"/>
+    </w:rPr>
+  </w:style>
 </w:styles>
 </file>
 

</xml_diff>

<commit_message>
CTF stock value found
</commit_message>
<xml_diff>
--- a/29_Јелена_Панчевски_с.docx
+++ b/29_Јелена_Панчевски_с.docx
@@ -1399,17 +1399,18 @@
         <w:rPr>
           <w:rFonts w:ascii="Times New Roman" w:hAnsi="Times New Roman" w:cs="Times New Roman"/>
           <w:b/>
-          <w:i/>
-          <w:sz w:val="24"/>
-          <w:szCs w:val="24"/>
-        </w:rPr>
-      </w:pPr>
-      <w:r>
-        <w:rPr>
-          <w:rFonts w:ascii="Times New Roman" w:hAnsi="Times New Roman" w:cs="Times New Roman"/>
-          <w:b/>
-          <w:sz w:val="24"/>
-          <w:szCs w:val="24"/>
+          <w:sz w:val="24"/>
+          <w:szCs w:val="24"/>
+          <w:lang w:val="sr-Latn-RS"/>
+        </w:rPr>
+      </w:pPr>
+      <w:r>
+        <w:rPr>
+          <w:rFonts w:ascii="Times New Roman" w:hAnsi="Times New Roman" w:cs="Times New Roman"/>
+          <w:b/>
+          <w:sz w:val="24"/>
+          <w:szCs w:val="24"/>
+          <w:lang w:val="sr-Latn-RS"/>
         </w:rPr>
         <w:t>Capture the flag #4</w:t>
       </w:r>
@@ -1419,6 +1420,143 @@
           <w:b/>
           <w:sz w:val="24"/>
           <w:szCs w:val="24"/>
+          <w:lang w:val="sr-Latn-RS"/>
+        </w:rPr>
+        <w:t xml:space="preserve"> </w:t>
+      </w:r>
+      <w:r>
+        <w:rPr>
+          <w:rFonts w:ascii="Times New Roman" w:hAnsi="Times New Roman" w:cs="Times New Roman"/>
+          <w:b/>
+          <w:sz w:val="24"/>
+          <w:szCs w:val="24"/>
+          <w:lang w:val="sr-Latn-RS"/>
+        </w:rPr>
+        <w:t xml:space="preserve">– Pronalazak </w:t>
+      </w:r>
+      <w:r>
+        <w:rPr>
+          <w:rFonts w:ascii="Times New Roman" w:hAnsi="Times New Roman" w:cs="Times New Roman"/>
+          <w:b/>
+          <w:sz w:val="24"/>
+          <w:szCs w:val="24"/>
+          <w:lang w:val="sr-Latn-RS"/>
+        </w:rPr>
+        <w:t>informacije o postojećoj količini proizvoda</w:t>
+      </w:r>
+    </w:p>
+    <w:p>
+      <w:pPr>
+        <w:rPr>
+          <w:rFonts w:ascii="Times New Roman" w:hAnsi="Times New Roman" w:cs="Times New Roman"/>
+          <w:sz w:val="24"/>
+          <w:szCs w:val="24"/>
+        </w:rPr>
+      </w:pPr>
+      <w:r>
+        <w:rPr>
+          <w:rFonts w:ascii="Times New Roman" w:hAnsi="Times New Roman" w:cs="Times New Roman"/>
+          <w:sz w:val="24"/>
+          <w:szCs w:val="24"/>
+        </w:rPr>
+        <w:t xml:space="preserve">Korisnik je potrebno da pronađe informaciju o postojećoj količini proizvoda. Odlaskom na stranicu </w:t>
+      </w:r>
+      <w:r>
+        <w:rPr>
+          <w:rFonts w:ascii="Times New Roman" w:hAnsi="Times New Roman" w:cs="Times New Roman"/>
+          <w:i/>
+          <w:sz w:val="24"/>
+          <w:szCs w:val="24"/>
+        </w:rPr>
+        <w:t>/product/id</w:t>
+      </w:r>
+      <w:r>
+        <w:rPr>
+          <w:rFonts w:ascii="Times New Roman" w:hAnsi="Times New Roman" w:cs="Times New Roman"/>
+          <w:sz w:val="24"/>
+          <w:szCs w:val="24"/>
+        </w:rPr>
+        <w:t xml:space="preserve"> </w:t>
+      </w:r>
+      <w:r>
+        <w:rPr>
+          <w:rFonts w:ascii="Times New Roman" w:hAnsi="Times New Roman" w:cs="Times New Roman"/>
+          <w:sz w:val="24"/>
+          <w:szCs w:val="24"/>
+        </w:rPr>
+        <w:t>i naručivanjem velike količine proizvoda (npr. unos broja 100 u polje amount), korisniku se ispisuje sledeća greška:</w:t>
+      </w:r>
+    </w:p>
+    <w:p>
+      <w:pPr>
+        <w:rPr>
+          <w:rFonts w:ascii="Times New Roman" w:hAnsi="Times New Roman" w:cs="Times New Roman"/>
+          <w:sz w:val="24"/>
+          <w:szCs w:val="24"/>
+        </w:rPr>
+      </w:pPr>
+      <w:r>
+        <w:rPr>
+          <w:rFonts w:ascii="Times New Roman" w:hAnsi="Times New Roman" w:cs="Times New Roman"/>
+          <w:sz w:val="24"/>
+          <w:szCs w:val="24"/>
+        </w:rPr>
+        <w:t>Error while adding to basket: There is not enough product with the name Black Forest for the order, current available quantity is 20 FOUND FLAG</w:t>
+      </w:r>
+    </w:p>
+    <w:p>
+      <w:pPr>
+        <w:rPr>
+          <w:rFonts w:ascii="Times New Roman" w:hAnsi="Times New Roman" w:cs="Times New Roman"/>
+          <w:sz w:val="24"/>
+          <w:szCs w:val="24"/>
+        </w:rPr>
+      </w:pPr>
+      <w:r>
+        <w:rPr>
+          <w:rFonts w:ascii="Times New Roman" w:hAnsi="Times New Roman" w:cs="Times New Roman"/>
+          <w:sz w:val="24"/>
+          <w:szCs w:val="24"/>
+        </w:rPr>
+        <w:t>Greška otkriva nepotrebne informacije korisniku koje mogu biti osetljivog karaktera.</w:t>
+      </w:r>
+      <w:bookmarkStart w:id="0" w:name="_GoBack"/>
+      <w:bookmarkEnd w:id="0"/>
+    </w:p>
+    <w:p>
+      <w:pPr>
+        <w:rPr>
+          <w:rFonts w:ascii="Times New Roman" w:hAnsi="Times New Roman" w:cs="Times New Roman"/>
+          <w:b/>
+          <w:i/>
+          <w:sz w:val="24"/>
+          <w:szCs w:val="24"/>
+        </w:rPr>
+      </w:pPr>
+      <w:r>
+        <w:rPr>
+          <w:rFonts w:ascii="Times New Roman" w:hAnsi="Times New Roman" w:cs="Times New Roman"/>
+          <w:b/>
+          <w:sz w:val="24"/>
+          <w:szCs w:val="24"/>
+        </w:rPr>
+        <w:t>Capture the flag #</w:t>
+      </w:r>
+      <w:r>
+        <w:rPr>
+          <w:rFonts w:ascii="Times New Roman" w:hAnsi="Times New Roman" w:cs="Times New Roman"/>
+          <w:b/>
+          <w:sz w:val="24"/>
+          <w:szCs w:val="24"/>
+        </w:rPr>
+        <w:t>5</w:t>
+      </w:r>
+      <w:r>
+        <w:rPr>
+          <w:rFonts w:ascii="Times New Roman" w:hAnsi="Times New Roman" w:cs="Times New Roman"/>
+          <w:b/>
+          <w:sz w:val="24"/>
+          <w:szCs w:val="24"/>
         </w:rPr>
         <w:t xml:space="preserve"> - </w:t>
       </w:r>
@@ -1786,7 +1924,27 @@
           <w:szCs w:val="24"/>
           <w:lang w:val="sr-Latn-RS"/>
         </w:rPr>
-        <w:t xml:space="preserve">Capture the flag #5 </w:t>
+        <w:t>Capture the flag #</w:t>
+      </w:r>
+      <w:r>
+        <w:rPr>
+          <w:rFonts w:ascii="Times New Roman" w:hAnsi="Times New Roman" w:cs="Times New Roman"/>
+          <w:b/>
+          <w:sz w:val="24"/>
+          <w:szCs w:val="24"/>
+          <w:lang w:val="sr-Latn-RS"/>
+        </w:rPr>
+        <w:t>6</w:t>
+      </w:r>
+      <w:r>
+        <w:rPr>
+          <w:rFonts w:ascii="Times New Roman" w:hAnsi="Times New Roman" w:cs="Times New Roman"/>
+          <w:b/>
+          <w:sz w:val="24"/>
+          <w:szCs w:val="24"/>
+          <w:lang w:val="sr-Latn-RS"/>
+        </w:rPr>
+        <w:t xml:space="preserve"> </w:t>
       </w:r>
       <w:r>
         <w:rPr>
@@ -1959,6 +2117,7 @@
           <w:sz w:val="24"/>
           <w:szCs w:val="24"/>
         </w:rPr>
+        <w:lastRenderedPageBreak/>
         <w:t>2023-12-23T01:12:23.859+01:00 ERROR 13196 --- [http-nio-8080-exec-7] c.r.c.c.DatabaseAuthenticationProvider : No data is available [2000-224]</w:t>
       </w:r>
     </w:p>
@@ -2083,7 +2242,6 @@
         <w:rPr>
           <w:lang w:val="sr-Latn-RS"/>
         </w:rPr>
-        <w:lastRenderedPageBreak/>
         <w:t xml:space="preserve">na stranici </w:t>
       </w:r>
       <w:r>
@@ -2319,7 +2477,17 @@
           <w:szCs w:val="24"/>
           <w:lang w:val="sr-Latn-RS"/>
         </w:rPr>
-        <w:t>Capture the flag #6</w:t>
+        <w:t>Capture the flag #</w:t>
+      </w:r>
+      <w:r>
+        <w:rPr>
+          <w:rFonts w:ascii="Times New Roman" w:hAnsi="Times New Roman" w:cs="Times New Roman"/>
+          <w:b/>
+          <w:sz w:val="24"/>
+          <w:szCs w:val="24"/>
+          <w:lang w:val="sr-Latn-RS"/>
+        </w:rPr>
+        <w:t>7</w:t>
       </w:r>
       <w:r>
         <w:rPr>
@@ -2396,16 +2564,7 @@
           <w:szCs w:val="24"/>
           <w:lang w:val="sr-Latn-RS"/>
         </w:rPr>
-        <w:t xml:space="preserve">đe tajnu promociju </w:t>
-      </w:r>
-      <w:r>
-        <w:rPr>
-          <w:rFonts w:ascii="Times New Roman" w:hAnsi="Times New Roman" w:cs="Times New Roman"/>
-          <w:sz w:val="24"/>
-          <w:szCs w:val="24"/>
-          <w:lang w:val="sr-Latn-RS"/>
-        </w:rPr>
-        <w:t xml:space="preserve">poslastičarnice </w:t>
+        <w:t xml:space="preserve">đe tajnu promociju poslastičarnice </w:t>
       </w:r>
       <w:r>
         <w:rPr>
@@ -2424,43 +2583,7 @@
           <w:szCs w:val="24"/>
           <w:lang w:val="sr-Latn-RS"/>
         </w:rPr>
-        <w:t>. Kada korisnik klikne na određen</w:t>
-      </w:r>
-      <w:r>
-        <w:rPr>
-          <w:rFonts w:ascii="Times New Roman" w:hAnsi="Times New Roman" w:cs="Times New Roman"/>
-          <w:sz w:val="24"/>
-          <w:szCs w:val="24"/>
-          <w:lang w:val="sr-Latn-RS"/>
-        </w:rPr>
-        <w:t>u</w:t>
-      </w:r>
-      <w:r>
-        <w:rPr>
-          <w:rFonts w:ascii="Times New Roman" w:hAnsi="Times New Roman" w:cs="Times New Roman"/>
-          <w:sz w:val="24"/>
-          <w:szCs w:val="24"/>
-          <w:lang w:val="sr-Latn-RS"/>
-        </w:rPr>
-        <w:t xml:space="preserve"> </w:t>
-      </w:r>
-      <w:r>
-        <w:rPr>
-          <w:rFonts w:ascii="Times New Roman" w:hAnsi="Times New Roman" w:cs="Times New Roman"/>
-          <w:sz w:val="24"/>
-          <w:szCs w:val="24"/>
-          <w:lang w:val="sr-Latn-RS"/>
-        </w:rPr>
-        <w:t>promociju</w:t>
-      </w:r>
-      <w:r>
-        <w:rPr>
-          <w:rFonts w:ascii="Times New Roman" w:hAnsi="Times New Roman" w:cs="Times New Roman"/>
-          <w:sz w:val="24"/>
-          <w:szCs w:val="24"/>
-          <w:lang w:val="sr-Latn-RS"/>
-        </w:rPr>
-        <w:t xml:space="preserve">, sistem ga odvodi na stranicu </w:t>
+        <w:t xml:space="preserve">. Kada korisnik klikne na određenu promociju, sistem ga odvodi na stranicu </w:t>
       </w:r>
       <w:r>
         <w:rPr>
@@ -2538,25 +2661,7 @@
           <w:szCs w:val="24"/>
           <w:lang w:val="sr-Latn-RS"/>
         </w:rPr>
-        <w:t xml:space="preserve"> </w:t>
-      </w:r>
-      <w:r>
-        <w:rPr>
-          <w:rFonts w:ascii="Times New Roman" w:hAnsi="Times New Roman" w:cs="Times New Roman"/>
-          <w:sz w:val="24"/>
-          <w:szCs w:val="24"/>
-          <w:lang w:val="sr-Latn-RS"/>
-        </w:rPr>
-        <w:t>koji ne postoji u bazi podataka, korisniku se ispisuje sledeća greška</w:t>
-      </w:r>
-      <w:r>
-        <w:rPr>
-          <w:rFonts w:ascii="Times New Roman" w:hAnsi="Times New Roman" w:cs="Times New Roman"/>
-          <w:sz w:val="24"/>
-          <w:szCs w:val="24"/>
-          <w:lang w:val="sr-Latn-RS"/>
-        </w:rPr>
-        <w:t>:</w:t>
+        <w:t xml:space="preserve"> koji ne postoji u bazi podataka, korisniku se ispisuje sledeća greška:</w:t>
       </w:r>
     </w:p>
     <w:p>
@@ -2762,18 +2867,7 @@
           <w:szCs w:val="24"/>
           <w:lang w:val="sr-Latn-RS"/>
         </w:rPr>
-        <w:t>classes\static\promotions\cinn</w:t>
-      </w:r>
-      <w:bookmarkStart w:id="0" w:name="_GoBack"/>
-      <w:bookmarkEnd w:id="0"/>
-      <w:r>
-        <w:rPr>
-          <w:rFonts w:ascii="Times New Roman" w:hAnsi="Times New Roman" w:cs="Times New Roman"/>
-          <w:sz w:val="24"/>
-          <w:szCs w:val="24"/>
-          <w:lang w:val="sr-Latn-RS"/>
-        </w:rPr>
-        <w:t>am</w:t>
+        <w:t>classes\static\promotions\cinnam</w:t>
       </w:r>
       <w:r>
         <w:rPr>
@@ -2883,46 +2977,6 @@
           <w:szCs w:val="24"/>
         </w:rPr>
         <w:t>Flag found :)</w:t>
-      </w:r>
-    </w:p>
-    <w:p>
-      <w:pPr>
-        <w:rPr>
-          <w:rFonts w:ascii="Times New Roman" w:hAnsi="Times New Roman" w:cs="Times New Roman"/>
-          <w:b/>
-          <w:sz w:val="24"/>
-          <w:szCs w:val="24"/>
-        </w:rPr>
-      </w:pPr>
-      <w:r>
-        <w:rPr>
-          <w:rFonts w:ascii="Times New Roman" w:hAnsi="Times New Roman" w:cs="Times New Roman"/>
-          <w:b/>
-          <w:sz w:val="24"/>
-          <w:szCs w:val="24"/>
-          <w:lang w:val="sr-Latn-RS"/>
-        </w:rPr>
-        <w:t>Capture the flag #7</w:t>
-      </w:r>
-      <w:r>
-        <w:rPr>
-          <w:rFonts w:ascii="Times New Roman" w:hAnsi="Times New Roman" w:cs="Times New Roman"/>
-          <w:b/>
-          <w:sz w:val="24"/>
-          <w:szCs w:val="24"/>
-          <w:lang w:val="sr-Latn-RS"/>
-        </w:rPr>
-        <w:t xml:space="preserve"> </w:t>
-      </w:r>
-      <w:r>
-        <w:rPr>
-          <w:rFonts w:ascii="Times New Roman" w:hAnsi="Times New Roman" w:cs="Times New Roman"/>
-          <w:b/>
-          <w:sz w:val="24"/>
-          <w:szCs w:val="24"/>
-          <w:lang w:val="sr-Latn-RS"/>
-        </w:rPr>
-        <w:t>– Pronalazak tajne promocije</w:t>
       </w:r>
     </w:p>
     <w:p>

</xml_diff>

<commit_message>
CWE #8 Bank account number
</commit_message>
<xml_diff>
--- a/29_Јелена_Панчевски_с.docx
+++ b/29_Јелена_Панчевски_с.docx
@@ -746,7 +746,16 @@
           <w:sz w:val="24"/>
           <w:szCs w:val="24"/>
         </w:rPr>
-        <w:t xml:space="preserve"> – Pronalazak korisničkog imena admin korisnika</w:t>
+        <w:t xml:space="preserve"> – </w:t>
+      </w:r>
+      <w:r>
+        <w:rPr>
+          <w:rFonts w:ascii="Times New Roman" w:hAnsi="Times New Roman" w:cs="Times New Roman"/>
+          <w:b/>
+          <w:sz w:val="24"/>
+          <w:szCs w:val="24"/>
+        </w:rPr>
+        <w:t>Pronalazak korisničkog imena admin korisnika</w:t>
       </w:r>
     </w:p>
     <w:p>
@@ -958,7 +967,16 @@
           <w:sz w:val="24"/>
           <w:szCs w:val="24"/>
         </w:rPr>
-        <w:t xml:space="preserve"> – Pronalazak lozinke admin korisnika</w:t>
+        <w:t xml:space="preserve"> – </w:t>
+      </w:r>
+      <w:r>
+        <w:rPr>
+          <w:rFonts w:ascii="Times New Roman" w:hAnsi="Times New Roman" w:cs="Times New Roman"/>
+          <w:b/>
+          <w:sz w:val="24"/>
+          <w:szCs w:val="24"/>
+        </w:rPr>
+        <w:t>Pronalazak lozinke admin korisnika</w:t>
       </w:r>
     </w:p>
     <w:p>
@@ -1124,45 +1142,62 @@
           <w:szCs w:val="24"/>
           <w:lang w:val="sr-Latn-RS"/>
         </w:rPr>
-        <w:t>šne prijave</w:t>
-      </w:r>
-      <w:r>
-        <w:rPr>
-          <w:rFonts w:ascii="Times New Roman" w:hAnsi="Times New Roman" w:cs="Times New Roman"/>
-          <w:sz w:val="24"/>
-          <w:szCs w:val="24"/>
-          <w:lang w:val="sr-Latn-RS"/>
-        </w:rPr>
-        <w:t>, napadač vidi spisak svih korisnika u sistemu i njihova korisnička imena, bira neko postojeće korisničko ime</w:t>
-      </w:r>
-      <w:r>
-        <w:rPr>
-          <w:rFonts w:ascii="Times New Roman" w:hAnsi="Times New Roman" w:cs="Times New Roman"/>
-          <w:sz w:val="24"/>
-          <w:szCs w:val="24"/>
-          <w:lang w:val="sr-Latn-RS"/>
-        </w:rPr>
-        <w:t>,</w:t>
-      </w:r>
-      <w:r>
-        <w:rPr>
-          <w:rFonts w:ascii="Times New Roman" w:hAnsi="Times New Roman" w:cs="Times New Roman"/>
-          <w:sz w:val="24"/>
-          <w:szCs w:val="24"/>
-          <w:lang w:val="sr-Latn-RS"/>
-        </w:rPr>
-        <w:t xml:space="preserve"> a na isti način kao i za administratora dobija informaciju o lozinci i pristupa sajtu kao običan korisnik.</w:t>
-      </w:r>
-    </w:p>
-    <w:p>
-      <w:pPr>
-        <w:rPr>
-          <w:rFonts w:ascii="Times New Roman" w:hAnsi="Times New Roman" w:cs="Times New Roman"/>
-          <w:sz w:val="24"/>
-          <w:szCs w:val="24"/>
-          <w:lang w:val="sr-Latn-RS"/>
-        </w:rPr>
-      </w:pPr>
+        <w:t xml:space="preserve">šne prijave, napadač vidi spisak svih korisnika u sistemu i njihova korisnička imena, </w:t>
+      </w:r>
+      <w:r>
+        <w:rPr>
+          <w:rFonts w:ascii="Times New Roman" w:hAnsi="Times New Roman" w:cs="Times New Roman"/>
+          <w:sz w:val="24"/>
+          <w:szCs w:val="24"/>
+          <w:lang w:val="sr-Latn-RS"/>
+        </w:rPr>
+        <w:t>može da odabere</w:t>
+      </w:r>
+      <w:r>
+        <w:rPr>
+          <w:rFonts w:ascii="Times New Roman" w:hAnsi="Times New Roman" w:cs="Times New Roman"/>
+          <w:sz w:val="24"/>
+          <w:szCs w:val="24"/>
+          <w:lang w:val="sr-Latn-RS"/>
+        </w:rPr>
+        <w:t xml:space="preserve"> neko postojeće korisničko ime, a na isti nači</w:t>
+      </w:r>
+      <w:r>
+        <w:rPr>
+          <w:rFonts w:ascii="Times New Roman" w:hAnsi="Times New Roman" w:cs="Times New Roman"/>
+          <w:sz w:val="24"/>
+          <w:szCs w:val="24"/>
+          <w:lang w:val="sr-Latn-RS"/>
+        </w:rPr>
+        <w:t>n kao i za administratora dobije</w:t>
+      </w:r>
+      <w:r>
+        <w:rPr>
+          <w:rFonts w:ascii="Times New Roman" w:hAnsi="Times New Roman" w:cs="Times New Roman"/>
+          <w:sz w:val="24"/>
+          <w:szCs w:val="24"/>
+          <w:lang w:val="sr-Latn-RS"/>
+        </w:rPr>
+        <w:t xml:space="preserve"> informaciju o lozinci</w:t>
+      </w:r>
+      <w:r>
+        <w:rPr>
+          <w:rFonts w:ascii="Times New Roman" w:hAnsi="Times New Roman" w:cs="Times New Roman"/>
+          <w:sz w:val="24"/>
+          <w:szCs w:val="24"/>
+          <w:lang w:val="sr-Latn-RS"/>
+        </w:rPr>
+        <w:t xml:space="preserve"> i pristupi sistemu </w:t>
+      </w:r>
+      <w:r>
+        <w:rPr>
+          <w:rFonts w:ascii="Times New Roman" w:hAnsi="Times New Roman" w:cs="Times New Roman"/>
+          <w:sz w:val="24"/>
+          <w:szCs w:val="24"/>
+          <w:lang w:val="sr-Latn-RS"/>
+        </w:rPr>
+        <w:t>kao običan korisnik.</w:t>
+      </w:r>
     </w:p>
     <w:p>
       <w:pPr>
@@ -2982,20 +3017,215 @@
         <w:rPr>
           <w:rFonts w:ascii="Times New Roman" w:hAnsi="Times New Roman" w:cs="Times New Roman"/>
           <w:b/>
-          <w:sz w:val="24"/>
-          <w:szCs w:val="24"/>
-          <w:lang w:val="sr-Latn-RS"/>
-        </w:rPr>
-      </w:pPr>
-      <w:r>
-        <w:rPr>
-          <w:rFonts w:ascii="Times New Roman" w:hAnsi="Times New Roman" w:cs="Times New Roman"/>
-          <w:b/>
-          <w:sz w:val="24"/>
-          <w:szCs w:val="24"/>
-          <w:lang w:val="sr-Latn-RS"/>
+          <w:i/>
+          <w:sz w:val="24"/>
+          <w:szCs w:val="24"/>
+          <w:lang w:val="sr-Latn-RS"/>
+        </w:rPr>
+      </w:pPr>
+      <w:r>
+        <w:rPr>
+          <w:rFonts w:ascii="Times New Roman" w:hAnsi="Times New Roman" w:cs="Times New Roman"/>
+          <w:b/>
+          <w:sz w:val="24"/>
+          <w:szCs w:val="24"/>
         </w:rPr>
         <w:lastRenderedPageBreak/>
+        <w:t>Capture the fla</w:t>
+      </w:r>
+      <w:r>
+        <w:rPr>
+          <w:rFonts w:ascii="Times New Roman" w:hAnsi="Times New Roman" w:cs="Times New Roman"/>
+          <w:b/>
+          <w:sz w:val="24"/>
+          <w:szCs w:val="24"/>
+        </w:rPr>
+        <w:t>g #8</w:t>
+      </w:r>
+      <w:r>
+        <w:rPr>
+          <w:rFonts w:ascii="Times New Roman" w:hAnsi="Times New Roman" w:cs="Times New Roman"/>
+          <w:b/>
+          <w:sz w:val="24"/>
+          <w:szCs w:val="24"/>
+        </w:rPr>
+        <w:t xml:space="preserve"> – </w:t>
+      </w:r>
+      <w:r>
+        <w:rPr>
+          <w:rFonts w:ascii="Times New Roman" w:hAnsi="Times New Roman" w:cs="Times New Roman"/>
+          <w:b/>
+          <w:i/>
+          <w:sz w:val="24"/>
+          <w:szCs w:val="24"/>
+        </w:rPr>
+        <w:t>CWE-</w:t>
+      </w:r>
+      <w:r>
+        <w:rPr>
+          <w:rFonts w:ascii="Times New Roman" w:hAnsi="Times New Roman" w:cs="Times New Roman"/>
+          <w:b/>
+          <w:i/>
+          <w:sz w:val="24"/>
+          <w:szCs w:val="24"/>
+        </w:rPr>
+        <w:t xml:space="preserve">200 </w:t>
+      </w:r>
+      <w:r>
+        <w:rPr>
+          <w:rFonts w:ascii="Times New Roman" w:hAnsi="Times New Roman" w:cs="Times New Roman"/>
+          <w:b/>
+          <w:sz w:val="24"/>
+          <w:szCs w:val="24"/>
+        </w:rPr>
+        <w:t>Pronalazak bankovnih ra</w:t>
+      </w:r>
+      <w:r>
+        <w:rPr>
+          <w:rFonts w:ascii="Times New Roman" w:hAnsi="Times New Roman" w:cs="Times New Roman"/>
+          <w:b/>
+          <w:sz w:val="24"/>
+          <w:szCs w:val="24"/>
+          <w:lang w:val="sr-Latn-RS"/>
+        </w:rPr>
+        <w:t>čuna zaposlenih korisnika</w:t>
+      </w:r>
+    </w:p>
+    <w:p>
+      <w:pPr>
+        <w:rPr>
+          <w:rFonts w:ascii="Times New Roman" w:hAnsi="Times New Roman" w:cs="Times New Roman"/>
+          <w:sz w:val="24"/>
+          <w:szCs w:val="24"/>
+        </w:rPr>
+      </w:pPr>
+      <w:r>
+        <w:rPr>
+          <w:rFonts w:ascii="Times New Roman" w:hAnsi="Times New Roman" w:cs="Times New Roman"/>
+          <w:sz w:val="24"/>
+          <w:szCs w:val="24"/>
+          <w:lang w:val="sr-Latn-RS"/>
+        </w:rPr>
+        <w:t>Koris</w:t>
+      </w:r>
+      <w:r>
+        <w:rPr>
+          <w:rFonts w:ascii="Times New Roman" w:hAnsi="Times New Roman" w:cs="Times New Roman"/>
+          <w:sz w:val="24"/>
+          <w:szCs w:val="24"/>
+          <w:lang w:val="sr-Latn-RS"/>
+        </w:rPr>
+        <w:t xml:space="preserve">nik može pristupiti stranici </w:t>
+      </w:r>
+      <w:r>
+        <w:rPr>
+          <w:rFonts w:ascii="Times New Roman" w:hAnsi="Times New Roman" w:cs="Times New Roman"/>
+          <w:i/>
+          <w:sz w:val="24"/>
+          <w:szCs w:val="24"/>
+          <w:lang w:val="sr-Latn-RS"/>
+        </w:rPr>
+        <w:t>E</w:t>
+      </w:r>
+      <w:r>
+        <w:rPr>
+          <w:rFonts w:ascii="Times New Roman" w:hAnsi="Times New Roman" w:cs="Times New Roman"/>
+          <w:i/>
+          <w:sz w:val="24"/>
+          <w:szCs w:val="24"/>
+          <w:lang w:val="sr-Latn-RS"/>
+        </w:rPr>
+        <w:t>mployees</w:t>
+      </w:r>
+      <w:r>
+        <w:rPr>
+          <w:rFonts w:ascii="Times New Roman" w:hAnsi="Times New Roman" w:cs="Times New Roman"/>
+          <w:sz w:val="24"/>
+          <w:szCs w:val="24"/>
+          <w:lang w:val="sr-Latn-RS"/>
+        </w:rPr>
+        <w:t xml:space="preserve"> i videti</w:t>
+      </w:r>
+      <w:r>
+        <w:rPr>
+          <w:rFonts w:ascii="Times New Roman" w:hAnsi="Times New Roman" w:cs="Times New Roman"/>
+          <w:sz w:val="24"/>
+          <w:szCs w:val="24"/>
+          <w:lang w:val="sr-Latn-RS"/>
+        </w:rPr>
+        <w:t xml:space="preserve"> spisak svih zaposlenih. Potrebno je da dođe do bankovnih računa zaposlenih korisnika. Odlaskom na inspect date stranice, može videti </w:t>
+      </w:r>
+      <w:r>
+        <w:rPr>
+          <w:rFonts w:ascii="Times New Roman" w:hAnsi="Times New Roman" w:cs="Times New Roman"/>
+          <w:i/>
+          <w:sz w:val="24"/>
+          <w:szCs w:val="24"/>
+          <w:lang w:val="sr-Latn-RS"/>
+        </w:rPr>
+        <w:t>hidden</w:t>
+      </w:r>
+      <w:r>
+        <w:rPr>
+          <w:rFonts w:ascii="Times New Roman" w:hAnsi="Times New Roman" w:cs="Times New Roman"/>
+          <w:sz w:val="24"/>
+          <w:szCs w:val="24"/>
+          <w:lang w:val="sr-Latn-RS"/>
+        </w:rPr>
+        <w:t xml:space="preserve"> polja u kojima se nalazi zapis bankovnih računa.  Ove informacije su osetljive, ne bi trebalo da budu pristupačne korisniku, predstavljaju </w:t>
+      </w:r>
+      <w:r>
+        <w:rPr>
+          <w:rFonts w:ascii="Times New Roman" w:hAnsi="Times New Roman" w:cs="Times New Roman"/>
+          <w:i/>
+          <w:sz w:val="24"/>
+          <w:szCs w:val="24"/>
+        </w:rPr>
+        <w:t>CWE-200</w:t>
+      </w:r>
+      <w:r>
+        <w:rPr>
+          <w:rFonts w:ascii="Times New Roman" w:hAnsi="Times New Roman" w:cs="Times New Roman"/>
+          <w:sz w:val="24"/>
+          <w:szCs w:val="24"/>
+        </w:rPr>
+        <w:t xml:space="preserve"> propust koji se odnosi na otkrivanje osetljivih informacija</w:t>
+      </w:r>
+      <w:r>
+        <w:rPr>
+          <w:rFonts w:ascii="Times New Roman" w:hAnsi="Times New Roman" w:cs="Times New Roman"/>
+          <w:sz w:val="24"/>
+          <w:szCs w:val="24"/>
+        </w:rPr>
+        <w:t xml:space="preserve"> neautorizovanom korisniku</w:t>
+      </w:r>
+      <w:r>
+        <w:rPr>
+          <w:rFonts w:ascii="Times New Roman" w:hAnsi="Times New Roman" w:cs="Times New Roman"/>
+          <w:sz w:val="24"/>
+          <w:szCs w:val="24"/>
+        </w:rPr>
+        <w:t>.</w:t>
+      </w:r>
+    </w:p>
+    <w:p>
+      <w:pPr>
+        <w:rPr>
+          <w:rFonts w:ascii="Times New Roman" w:hAnsi="Times New Roman" w:cs="Times New Roman"/>
+          <w:b/>
+          <w:sz w:val="24"/>
+          <w:szCs w:val="24"/>
+          <w:lang w:val="sr-Latn-RS"/>
+        </w:rPr>
+      </w:pPr>
+      <w:r>
+        <w:rPr>
+          <w:rFonts w:ascii="Times New Roman" w:hAnsi="Times New Roman" w:cs="Times New Roman"/>
+          <w:b/>
+          <w:sz w:val="24"/>
+          <w:szCs w:val="24"/>
+          <w:lang w:val="sr-Latn-RS"/>
+        </w:rPr>
         <w:t>Capture the flag #</w:t>
       </w:r>
       <w:r>
@@ -3006,7 +3236,7 @@
           <w:szCs w:val="24"/>
           <w:lang w:val="sr-Latn-RS"/>
         </w:rPr>
-        <w:t>8</w:t>
+        <w:t>9</w:t>
       </w:r>
       <w:r>
         <w:rPr>
@@ -3057,7 +3287,7 @@
           <w:szCs w:val="24"/>
           <w:lang w:val="sr-Latn-RS"/>
         </w:rPr>
-        <w:t>9</w:t>
+        <w:t>10</w:t>
       </w:r>
       <w:r>
         <w:rPr>
@@ -3090,59 +3320,8 @@
           <w:lang w:val="sr-Latn-RS"/>
         </w:rPr>
       </w:pPr>
-      <w:r>
-        <w:rPr>
-          <w:rFonts w:ascii="Times New Roman" w:hAnsi="Times New Roman" w:cs="Times New Roman"/>
-          <w:b/>
-          <w:sz w:val="24"/>
-          <w:szCs w:val="24"/>
-          <w:lang w:val="sr-Latn-RS"/>
-        </w:rPr>
-        <w:t>Capture the flag #</w:t>
-      </w:r>
-      <w:r>
-        <w:rPr>
-          <w:rFonts w:ascii="Times New Roman" w:hAnsi="Times New Roman" w:cs="Times New Roman"/>
-          <w:b/>
-          <w:sz w:val="24"/>
-          <w:szCs w:val="24"/>
-          <w:lang w:val="sr-Latn-RS"/>
-        </w:rPr>
-        <w:t>10</w:t>
-      </w:r>
-      <w:r>
-        <w:rPr>
-          <w:rFonts w:ascii="Times New Roman" w:hAnsi="Times New Roman" w:cs="Times New Roman"/>
-          <w:b/>
-          <w:sz w:val="24"/>
-          <w:szCs w:val="24"/>
-          <w:lang w:val="sr-Latn-RS"/>
-        </w:rPr>
-        <w:t xml:space="preserve"> </w:t>
-      </w:r>
-      <w:r>
-        <w:rPr>
-          <w:rFonts w:ascii="Times New Roman" w:hAnsi="Times New Roman" w:cs="Times New Roman"/>
-          <w:b/>
-          <w:sz w:val="24"/>
-          <w:szCs w:val="24"/>
-          <w:lang w:val="sr-Latn-RS"/>
-        </w:rPr>
-        <w:t xml:space="preserve">– </w:t>
-      </w:r>
       <w:bookmarkStart w:id="0" w:name="_GoBack"/>
       <w:bookmarkEnd w:id="0"/>
-    </w:p>
-    <w:p>
-      <w:pPr>
-        <w:rPr>
-          <w:rFonts w:ascii="Times New Roman" w:hAnsi="Times New Roman" w:cs="Times New Roman"/>
-          <w:b/>
-          <w:sz w:val="24"/>
-          <w:szCs w:val="24"/>
-          <w:lang w:val="sr-Latn-RS"/>
-        </w:rPr>
-      </w:pPr>
     </w:p>
     <w:p>
       <w:pPr>

</xml_diff>

<commit_message>
Word izmenjen za CTF#9
</commit_message>
<xml_diff>
--- a/29_Јелена_Панчевски_с.docx
+++ b/29_Јелена_Панчевски_с.docx
@@ -1142,61 +1142,7 @@
           <w:szCs w:val="24"/>
           <w:lang w:val="sr-Latn-RS"/>
         </w:rPr>
-        <w:t xml:space="preserve">šne prijave, napadač vidi spisak svih korisnika u sistemu i njihova korisnička imena, </w:t>
-      </w:r>
-      <w:r>
-        <w:rPr>
-          <w:rFonts w:ascii="Times New Roman" w:hAnsi="Times New Roman" w:cs="Times New Roman"/>
-          <w:sz w:val="24"/>
-          <w:szCs w:val="24"/>
-          <w:lang w:val="sr-Latn-RS"/>
-        </w:rPr>
-        <w:t>može da odabere</w:t>
-      </w:r>
-      <w:r>
-        <w:rPr>
-          <w:rFonts w:ascii="Times New Roman" w:hAnsi="Times New Roman" w:cs="Times New Roman"/>
-          <w:sz w:val="24"/>
-          <w:szCs w:val="24"/>
-          <w:lang w:val="sr-Latn-RS"/>
-        </w:rPr>
-        <w:t xml:space="preserve"> neko postojeće korisničko ime, a na isti nači</w:t>
-      </w:r>
-      <w:r>
-        <w:rPr>
-          <w:rFonts w:ascii="Times New Roman" w:hAnsi="Times New Roman" w:cs="Times New Roman"/>
-          <w:sz w:val="24"/>
-          <w:szCs w:val="24"/>
-          <w:lang w:val="sr-Latn-RS"/>
-        </w:rPr>
-        <w:t>n kao i za administratora dobije</w:t>
-      </w:r>
-      <w:r>
-        <w:rPr>
-          <w:rFonts w:ascii="Times New Roman" w:hAnsi="Times New Roman" w:cs="Times New Roman"/>
-          <w:sz w:val="24"/>
-          <w:szCs w:val="24"/>
-          <w:lang w:val="sr-Latn-RS"/>
-        </w:rPr>
-        <w:t xml:space="preserve"> informaciju o lozinci</w:t>
-      </w:r>
-      <w:r>
-        <w:rPr>
-          <w:rFonts w:ascii="Times New Roman" w:hAnsi="Times New Roman" w:cs="Times New Roman"/>
-          <w:sz w:val="24"/>
-          <w:szCs w:val="24"/>
-          <w:lang w:val="sr-Latn-RS"/>
-        </w:rPr>
-        <w:t xml:space="preserve"> i pristupi sistemu </w:t>
-      </w:r>
-      <w:r>
-        <w:rPr>
-          <w:rFonts w:ascii="Times New Roman" w:hAnsi="Times New Roman" w:cs="Times New Roman"/>
-          <w:sz w:val="24"/>
-          <w:szCs w:val="24"/>
-          <w:lang w:val="sr-Latn-RS"/>
-        </w:rPr>
-        <w:t>kao običan korisnik.</w:t>
+        <w:t>šne prijave, napadač vidi spisak svih korisnika u sistemu i njihova korisnička imena, može da odabere neko postojeće korisničko ime, a na isti način kao i za administratora dobije informaciju o lozinci i pristupi sistemu kao običan korisnik.</w:t>
       </w:r>
     </w:p>
     <w:p>
@@ -1467,17 +1413,7 @@
           <w:szCs w:val="24"/>
           <w:lang w:val="sr-Latn-RS"/>
         </w:rPr>
-        <w:t xml:space="preserve">– Pronalazak </w:t>
-      </w:r>
-      <w:r>
-        <w:rPr>
-          <w:rFonts w:ascii="Times New Roman" w:hAnsi="Times New Roman" w:cs="Times New Roman"/>
-          <w:b/>
-          <w:sz w:val="24"/>
-          <w:szCs w:val="24"/>
-          <w:lang w:val="sr-Latn-RS"/>
-        </w:rPr>
-        <w:t>informacije o postojećoj količini proizvoda</w:t>
+        <w:t>– Pronalazak informacije o postojećoj količini proizvoda</w:t>
       </w:r>
     </w:p>
     <w:p>
@@ -3031,16 +2967,7 @@
           <w:szCs w:val="24"/>
         </w:rPr>
         <w:lastRenderedPageBreak/>
-        <w:t>Capture the fla</w:t>
-      </w:r>
-      <w:r>
-        <w:rPr>
-          <w:rFonts w:ascii="Times New Roman" w:hAnsi="Times New Roman" w:cs="Times New Roman"/>
-          <w:b/>
-          <w:sz w:val="24"/>
-          <w:szCs w:val="24"/>
-        </w:rPr>
-        <w:t>g #8</w:t>
+        <w:t>Capture the flag #8</w:t>
       </w:r>
       <w:r>
         <w:rPr>
@@ -3144,16 +3071,7 @@
           <w:szCs w:val="24"/>
           <w:lang w:val="sr-Latn-RS"/>
         </w:rPr>
-        <w:t xml:space="preserve"> i videti</w:t>
-      </w:r>
-      <w:r>
-        <w:rPr>
-          <w:rFonts w:ascii="Times New Roman" w:hAnsi="Times New Roman" w:cs="Times New Roman"/>
-          <w:sz w:val="24"/>
-          <w:szCs w:val="24"/>
-          <w:lang w:val="sr-Latn-RS"/>
-        </w:rPr>
-        <w:t xml:space="preserve"> spisak svih zaposlenih. Potrebno je da dođe do bankovnih računa zaposlenih korisnika. Odlaskom na inspect date stranice, može videti </w:t>
+        <w:t xml:space="preserve"> i videti spisak svih zaposlenih. Potrebno je da dođe do bankovnih računa zaposlenih korisnika. Odlaskom na inspect date stranice, može videti </w:t>
       </w:r>
       <w:r>
         <w:rPr>
@@ -3226,17 +3144,7 @@
           <w:szCs w:val="24"/>
           <w:lang w:val="sr-Latn-RS"/>
         </w:rPr>
-        <w:t>Capture the flag #</w:t>
-      </w:r>
-      <w:r>
-        <w:rPr>
-          <w:rFonts w:ascii="Times New Roman" w:hAnsi="Times New Roman" w:cs="Times New Roman"/>
-          <w:b/>
-          <w:sz w:val="24"/>
-          <w:szCs w:val="24"/>
-          <w:lang w:val="sr-Latn-RS"/>
-        </w:rPr>
-        <w:t>9</w:t>
+        <w:t>Capture the flag #9</w:t>
       </w:r>
       <w:r>
         <w:rPr>
@@ -3258,41 +3166,182 @@
         </w:rPr>
         <w:t xml:space="preserve">– </w:t>
       </w:r>
-    </w:p>
-    <w:p>
-      <w:pPr>
-        <w:rPr>
-          <w:rFonts w:ascii="Times New Roman" w:hAnsi="Times New Roman" w:cs="Times New Roman"/>
-          <w:b/>
-          <w:sz w:val="24"/>
-          <w:szCs w:val="24"/>
-          <w:lang w:val="sr-Latn-RS"/>
-        </w:rPr>
-      </w:pPr>
-      <w:r>
-        <w:rPr>
-          <w:rFonts w:ascii="Times New Roman" w:hAnsi="Times New Roman" w:cs="Times New Roman"/>
-          <w:b/>
-          <w:sz w:val="24"/>
-          <w:szCs w:val="24"/>
-          <w:lang w:val="sr-Latn-RS"/>
-        </w:rPr>
-        <w:t>Capture the flag #</w:t>
-      </w:r>
-      <w:r>
-        <w:rPr>
-          <w:rFonts w:ascii="Times New Roman" w:hAnsi="Times New Roman" w:cs="Times New Roman"/>
-          <w:b/>
-          <w:sz w:val="24"/>
-          <w:szCs w:val="24"/>
-          <w:lang w:val="sr-Latn-RS"/>
-        </w:rPr>
-        <w:t>10</w:t>
-      </w:r>
-      <w:r>
-        <w:rPr>
-          <w:rFonts w:ascii="Times New Roman" w:hAnsi="Times New Roman" w:cs="Times New Roman"/>
-          <w:b/>
+      <w:r>
+        <w:rPr>
+          <w:rFonts w:ascii="Times New Roman" w:hAnsi="Times New Roman" w:cs="Times New Roman"/>
+          <w:b/>
+          <w:sz w:val="24"/>
+          <w:szCs w:val="24"/>
+          <w:lang w:val="sr-Latn-RS"/>
+        </w:rPr>
+        <w:t>Pristup svim poslatim pitanjima</w:t>
+      </w:r>
+    </w:p>
+    <w:p>
+      <w:pPr>
+        <w:rPr>
+          <w:rFonts w:ascii="Times New Roman" w:hAnsi="Times New Roman" w:cs="Times New Roman"/>
+          <w:sz w:val="24"/>
+          <w:szCs w:val="24"/>
+          <w:lang w:val="sr-Latn-RS"/>
+        </w:rPr>
+      </w:pPr>
+      <w:r>
+        <w:rPr>
+          <w:rFonts w:ascii="Times New Roman" w:hAnsi="Times New Roman" w:cs="Times New Roman"/>
+          <w:sz w:val="24"/>
+          <w:szCs w:val="24"/>
+          <w:lang w:val="sr-Latn-RS"/>
+        </w:rPr>
+        <w:t>Korisnik</w:t>
+      </w:r>
+      <w:r>
+        <w:rPr>
+          <w:rFonts w:ascii="Times New Roman" w:hAnsi="Times New Roman" w:cs="Times New Roman"/>
+          <w:sz w:val="24"/>
+          <w:szCs w:val="24"/>
+          <w:lang w:val="sr-Latn-RS"/>
+        </w:rPr>
+        <w:t xml:space="preserve"> na stranici </w:t>
+      </w:r>
+      <w:r>
+        <w:rPr>
+          <w:rFonts w:ascii="Times New Roman" w:hAnsi="Times New Roman" w:cs="Times New Roman"/>
+          <w:i/>
+          <w:sz w:val="24"/>
+          <w:szCs w:val="24"/>
+          <w:lang w:val="sr-Latn-RS"/>
+        </w:rPr>
+        <w:t>Contact us</w:t>
+      </w:r>
+      <w:r>
+        <w:rPr>
+          <w:rFonts w:ascii="Times New Roman" w:hAnsi="Times New Roman" w:cs="Times New Roman"/>
+          <w:sz w:val="24"/>
+          <w:szCs w:val="24"/>
+          <w:lang w:val="sr-Latn-RS"/>
+        </w:rPr>
+        <w:t xml:space="preserve"> može poslati </w:t>
+      </w:r>
+      <w:r>
+        <w:rPr>
+          <w:rFonts w:ascii="Times New Roman" w:hAnsi="Times New Roman" w:cs="Times New Roman"/>
+          <w:sz w:val="24"/>
+          <w:szCs w:val="24"/>
+          <w:lang w:val="sr-Latn-RS"/>
+        </w:rPr>
+        <w:t>pitanje zaposlenima unosom email-a i samog pitanja. Ukoliko ne unese neko od polja prikazuje mu se sledeća greška:</w:t>
+      </w:r>
+    </w:p>
+    <w:p>
+      <w:pPr>
+        <w:rPr>
+          <w:rFonts w:ascii="Times New Roman" w:hAnsi="Times New Roman" w:cs="Times New Roman"/>
+          <w:sz w:val="24"/>
+          <w:szCs w:val="24"/>
+          <w:lang w:val="sr-Latn-RS"/>
+        </w:rPr>
+      </w:pPr>
+      <w:r>
+        <w:rPr>
+          <w:rFonts w:ascii="Times New Roman" w:hAnsi="Times New Roman" w:cs="Times New Roman"/>
+          <w:sz w:val="24"/>
+          <w:szCs w:val="24"/>
+          <w:lang w:val="sr-Latn-RS"/>
+        </w:rPr>
+        <w:t>NULL not allowed for column "EMAIL"; SQL statement: INSERT INTO questions (email, question) VALUES (?, ?) [23502-224]</w:t>
+      </w:r>
+    </w:p>
+    <w:p>
+      <w:pPr>
+        <w:rPr>
+          <w:rFonts w:ascii="Times New Roman" w:hAnsi="Times New Roman" w:cs="Times New Roman"/>
+          <w:i/>
+          <w:sz w:val="24"/>
+          <w:szCs w:val="24"/>
+          <w:lang w:val="sr-Latn-RS"/>
+        </w:rPr>
+      </w:pPr>
+      <w:r>
+        <w:rPr>
+          <w:rFonts w:ascii="Times New Roman" w:hAnsi="Times New Roman" w:cs="Times New Roman"/>
+          <w:sz w:val="24"/>
+          <w:szCs w:val="24"/>
+          <w:lang w:val="sr-Latn-RS"/>
+        </w:rPr>
+        <w:t xml:space="preserve">Ovakva greška napadaču daje informaciju o nazivu tabele </w:t>
+      </w:r>
+      <w:r>
+        <w:rPr>
+          <w:rFonts w:ascii="Times New Roman" w:hAnsi="Times New Roman" w:cs="Times New Roman"/>
+          <w:i/>
+          <w:sz w:val="24"/>
+          <w:szCs w:val="24"/>
+          <w:lang w:val="sr-Latn-RS"/>
+        </w:rPr>
+        <w:t>questions</w:t>
+      </w:r>
+      <w:r>
+        <w:rPr>
+          <w:rFonts w:ascii="Times New Roman" w:hAnsi="Times New Roman" w:cs="Times New Roman"/>
+          <w:sz w:val="24"/>
+          <w:szCs w:val="24"/>
+          <w:lang w:val="sr-Latn-RS"/>
+        </w:rPr>
+        <w:t xml:space="preserve"> u kojoj su smeštena pitanja kao i o njenim kolonama </w:t>
+      </w:r>
+      <w:r>
+        <w:rPr>
+          <w:rFonts w:ascii="Times New Roman" w:hAnsi="Times New Roman" w:cs="Times New Roman"/>
+          <w:i/>
+          <w:sz w:val="24"/>
+          <w:szCs w:val="24"/>
+          <w:lang w:val="sr-Latn-RS"/>
+        </w:rPr>
+        <w:t>email</w:t>
+      </w:r>
+      <w:r>
+        <w:rPr>
+          <w:rFonts w:ascii="Times New Roman" w:hAnsi="Times New Roman" w:cs="Times New Roman"/>
+          <w:sz w:val="24"/>
+          <w:szCs w:val="24"/>
+          <w:lang w:val="sr-Latn-RS"/>
+        </w:rPr>
+        <w:t xml:space="preserve"> i </w:t>
+      </w:r>
+      <w:r>
+        <w:rPr>
+          <w:rFonts w:ascii="Times New Roman" w:hAnsi="Times New Roman" w:cs="Times New Roman"/>
+          <w:i/>
+          <w:sz w:val="24"/>
+          <w:szCs w:val="24"/>
+          <w:lang w:val="sr-Latn-RS"/>
+        </w:rPr>
+        <w:t>question</w:t>
+      </w:r>
+      <w:r>
+        <w:rPr>
+          <w:rFonts w:ascii="Times New Roman" w:hAnsi="Times New Roman" w:cs="Times New Roman"/>
+          <w:sz w:val="24"/>
+          <w:szCs w:val="24"/>
+          <w:lang w:val="sr-Latn-RS"/>
+        </w:rPr>
+        <w:t>. Koristeći ove informacije, na stranici</w:t>
+      </w:r>
+      <w:r>
+        <w:rPr>
+          <w:rFonts w:ascii="Times New Roman" w:hAnsi="Times New Roman" w:cs="Times New Roman"/>
+          <w:i/>
+          <w:sz w:val="24"/>
+          <w:szCs w:val="24"/>
+          <w:lang w:val="sr-Latn-RS"/>
+        </w:rPr>
+        <w:t xml:space="preserve"> /searchByIngridients</w:t>
+      </w:r>
+      <w:r>
+        <w:rPr>
+          <w:rFonts w:ascii="Times New Roman" w:hAnsi="Times New Roman" w:cs="Times New Roman"/>
+          <w:i/>
           <w:sz w:val="24"/>
           <w:szCs w:val="24"/>
           <w:lang w:val="sr-Latn-RS"/>
@@ -3302,26 +3351,138 @@
       <w:r>
         <w:rPr>
           <w:rFonts w:ascii="Times New Roman" w:hAnsi="Times New Roman" w:cs="Times New Roman"/>
-          <w:b/>
-          <w:sz w:val="24"/>
-          <w:szCs w:val="24"/>
-          <w:lang w:val="sr-Latn-RS"/>
-        </w:rPr>
-        <w:t xml:space="preserve">– </w:t>
-      </w:r>
-    </w:p>
-    <w:p>
-      <w:pPr>
-        <w:rPr>
-          <w:rFonts w:ascii="Times New Roman" w:hAnsi="Times New Roman" w:cs="Times New Roman"/>
-          <w:b/>
-          <w:sz w:val="24"/>
-          <w:szCs w:val="24"/>
-          <w:lang w:val="sr-Latn-RS"/>
-        </w:rPr>
-      </w:pPr>
+          <w:sz w:val="24"/>
+          <w:szCs w:val="24"/>
+          <w:lang w:val="sr-Latn-RS"/>
+        </w:rPr>
+        <w:t>može izvršiti</w:t>
+      </w:r>
+      <w:r>
+        <w:rPr>
+          <w:rFonts w:ascii="Times New Roman" w:hAnsi="Times New Roman" w:cs="Times New Roman"/>
+          <w:i/>
+          <w:sz w:val="24"/>
+          <w:szCs w:val="24"/>
+          <w:lang w:val="sr-Latn-RS"/>
+        </w:rPr>
+        <w:t xml:space="preserve"> SQLInjection </w:t>
+      </w:r>
+      <w:r>
+        <w:rPr>
+          <w:rFonts w:ascii="Times New Roman" w:hAnsi="Times New Roman" w:cs="Times New Roman"/>
+          <w:sz w:val="24"/>
+          <w:szCs w:val="24"/>
+          <w:lang w:val="sr-Latn-RS"/>
+        </w:rPr>
+        <w:t>kako bi pristupio svim poslatim porukama:</w:t>
+      </w:r>
+    </w:p>
+    <w:p>
+      <w:pPr>
+        <w:pStyle w:val="NormalWeb"/>
+        <w:shd w:val="clear" w:color="auto" w:fill="FFFFFF"/>
+        <w:spacing w:before="0" w:beforeAutospacing="0"/>
+        <w:rPr>
+          <w:i/>
+          <w:lang w:val="sr-Latn-RS"/>
+        </w:rPr>
+      </w:pPr>
+      <w:r>
+        <w:rPr>
+          <w:i/>
+          <w:lang w:val="sr-Latn-RS"/>
+        </w:rPr>
+        <w:t xml:space="preserve">/' union select </w:t>
+      </w:r>
+      <w:r>
+        <w:rPr>
+          <w:i/>
+          <w:lang w:val="sr-Latn-RS"/>
+        </w:rPr>
+        <w:t>question</w:t>
+      </w:r>
+      <w:r>
+        <w:rPr>
+          <w:i/>
+          <w:lang w:val="sr-Latn-RS"/>
+        </w:rPr>
+        <w:t xml:space="preserve"> from </w:t>
+      </w:r>
+      <w:r>
+        <w:rPr>
+          <w:i/>
+          <w:lang w:val="sr-Latn-RS"/>
+        </w:rPr>
+        <w:t>questions</w:t>
+      </w:r>
       <w:bookmarkStart w:id="0" w:name="_GoBack"/>
       <w:bookmarkEnd w:id="0"/>
+      <w:r>
+        <w:rPr>
+          <w:i/>
+          <w:lang w:val="sr-Latn-RS"/>
+        </w:rPr>
+        <w:t xml:space="preserve"> </w:t>
+      </w:r>
+      <w:r>
+        <w:rPr>
+          <w:i/>
+          <w:lang w:val="sr-Latn-RS"/>
+        </w:rPr>
+        <w:t>--</w:t>
+      </w:r>
+    </w:p>
+    <w:p>
+      <w:pPr>
+        <w:rPr>
+          <w:rFonts w:ascii="Times New Roman" w:hAnsi="Times New Roman" w:cs="Times New Roman"/>
+          <w:b/>
+          <w:sz w:val="24"/>
+          <w:szCs w:val="24"/>
+          <w:lang w:val="sr-Latn-RS"/>
+        </w:rPr>
+      </w:pPr>
+      <w:r>
+        <w:rPr>
+          <w:rFonts w:ascii="Times New Roman" w:hAnsi="Times New Roman" w:cs="Times New Roman"/>
+          <w:b/>
+          <w:sz w:val="24"/>
+          <w:szCs w:val="24"/>
+          <w:lang w:val="sr-Latn-RS"/>
+        </w:rPr>
+        <w:t>Capture the flag #10</w:t>
+      </w:r>
+      <w:r>
+        <w:rPr>
+          <w:rFonts w:ascii="Times New Roman" w:hAnsi="Times New Roman" w:cs="Times New Roman"/>
+          <w:b/>
+          <w:sz w:val="24"/>
+          <w:szCs w:val="24"/>
+          <w:lang w:val="sr-Latn-RS"/>
+        </w:rPr>
+        <w:t xml:space="preserve"> </w:t>
+      </w:r>
+      <w:r>
+        <w:rPr>
+          <w:rFonts w:ascii="Times New Roman" w:hAnsi="Times New Roman" w:cs="Times New Roman"/>
+          <w:b/>
+          <w:sz w:val="24"/>
+          <w:szCs w:val="24"/>
+          <w:lang w:val="sr-Latn-RS"/>
+        </w:rPr>
+        <w:t xml:space="preserve">– </w:t>
+      </w:r>
+    </w:p>
+    <w:p>
+      <w:pPr>
+        <w:rPr>
+          <w:rFonts w:ascii="Times New Roman" w:hAnsi="Times New Roman" w:cs="Times New Roman"/>
+          <w:b/>
+          <w:sz w:val="24"/>
+          <w:szCs w:val="24"/>
+          <w:lang w:val="sr-Latn-RS"/>
+        </w:rPr>
+      </w:pPr>
     </w:p>
     <w:p>
       <w:pPr>
@@ -4205,7 +4366,6 @@
     <w:name w:val="Normal (Web)"/>
     <w:basedOn w:val="Normal"/>
     <w:uiPriority w:val="99"/>
-    <w:semiHidden/>
     <w:unhideWhenUsed/>
     <w:rsid w:val="0026751F"/>
     <w:pPr>

</xml_diff>